<commit_message>
Feat: Update practicals and tutorials
</commit_message>
<xml_diff>
--- a/Week6/Tutorial/Tutorial06.docx
+++ b/Week6/Tutorial/Tutorial06.docx
@@ -638,7 +638,25 @@
                 <w:sz w:val="22"/>
                 <w:szCs w:val="22"/>
               </w:rPr>
-              <w:t>Range of hash function is [0,200]</w:t>
+              <w:t xml:space="preserve">Range of hash </w:t>
+            </w:r>
+            <w:r>
+              <w:rPr>
+                <w:rFonts w:ascii="Courier New" w:hAnsi="Courier New" w:cs="Courier New"/>
+                <w:color w:val="FF0000"/>
+                <w:sz w:val="22"/>
+                <w:szCs w:val="22"/>
+              </w:rPr>
+              <w:t>functions</w:t>
+            </w:r>
+            <w:r>
+              <w:rPr>
+                <w:rFonts w:ascii="Courier New" w:hAnsi="Courier New" w:cs="Courier New"/>
+                <w:color w:val="FF0000"/>
+                <w:sz w:val="22"/>
+                <w:szCs w:val="22"/>
+              </w:rPr>
+              <w:t xml:space="preserve"> is [0,200]</w:t>
             </w:r>
           </w:p>
           <w:p>
@@ -933,6 +951,15 @@
               </w:rPr>
               <w:t>26 alphabet characters, 26^3 = 17576</w:t>
             </w:r>
+            <w:r>
+              <w:rPr>
+                <w:rFonts w:ascii="Courier New" w:hAnsi="Courier New" w:cs="Courier New"/>
+                <w:color w:val="FF0000"/>
+                <w:sz w:val="22"/>
+                <w:szCs w:val="22"/>
+              </w:rPr>
+              <w:t>, where a = 0, z = 25</w:t>
+            </w:r>
           </w:p>
           <w:p>
             <w:pPr>
@@ -969,14 +996,50 @@
                 <w:szCs w:val="22"/>
               </w:rPr>
             </w:pPr>
-            <w:r>
+          </w:p>
+          <w:p>
+            <w:pPr>
+              <w:tabs>
+                <w:tab w:val="left" w:pos="1080"/>
+                <w:tab w:val="left" w:pos="1620"/>
+                <w:tab w:val="left" w:pos="2160"/>
+              </w:tabs>
+              <w:autoSpaceDE w:val="0"/>
+              <w:autoSpaceDN w:val="0"/>
+              <w:adjustRightInd w:val="0"/>
               <w:rPr>
                 <w:rFonts w:ascii="Courier New" w:hAnsi="Courier New" w:cs="Courier New"/>
                 <w:color w:val="FF0000"/>
                 <w:sz w:val="22"/>
                 <w:szCs w:val="22"/>
               </w:rPr>
-              <w:t>H(word1word2word3) = (w1 x 26^2) + (w2 x 26^2) + (w3 x 26^0)</w:t>
+            </w:pPr>
+            <w:r>
+              <w:rPr>
+                <w:rFonts w:ascii="Courier New" w:hAnsi="Courier New" w:cs="Courier New"/>
+                <w:color w:val="FF0000"/>
+                <w:sz w:val="22"/>
+                <w:szCs w:val="22"/>
+              </w:rPr>
+              <w:t>H(word1word2word3) = (w1 x 26^2) + (w2 x 26^</w:t>
+            </w:r>
+            <w:r>
+              <w:rPr>
+                <w:rFonts w:ascii="Courier New" w:hAnsi="Courier New" w:cs="Courier New"/>
+                <w:color w:val="FF0000"/>
+                <w:sz w:val="22"/>
+                <w:szCs w:val="22"/>
+              </w:rPr>
+              <w:t>1</w:t>
+            </w:r>
+            <w:r>
+              <w:rPr>
+                <w:rFonts w:ascii="Courier New" w:hAnsi="Courier New" w:cs="Courier New"/>
+                <w:color w:val="FF0000"/>
+                <w:sz w:val="22"/>
+                <w:szCs w:val="22"/>
+              </w:rPr>
+              <w:t>) + (w3 x 26^0)</w:t>
             </w:r>
           </w:p>
           <w:p>
@@ -1171,6 +1234,15 @@
                 <w:szCs w:val="22"/>
               </w:rPr>
             </w:pPr>
+            <w:r>
+              <w:rPr>
+                <w:rFonts w:ascii="Courier New" w:hAnsi="Courier New" w:cs="Courier New"/>
+                <w:color w:val="FF0000"/>
+                <w:sz w:val="22"/>
+                <w:szCs w:val="22"/>
+              </w:rPr>
+              <w:t>3^9?</w:t>
+            </w:r>
           </w:p>
           <w:p>
             <w:pPr>
@@ -1207,6 +1279,15 @@
                 <w:szCs w:val="22"/>
               </w:rPr>
             </w:pPr>
+            <w:r>
+              <w:rPr>
+                <w:rFonts w:ascii="Courier New" w:hAnsi="Courier New" w:cs="Courier New"/>
+                <w:color w:val="FF0000"/>
+                <w:sz w:val="22"/>
+                <w:szCs w:val="22"/>
+              </w:rPr>
+              <w:t>If empty, = 0, if ‘X’ = 1, if ‘O’ = 2</w:t>
+            </w:r>
           </w:p>
           <w:p>
             <w:pPr>
@@ -1243,6 +1324,15 @@
                 <w:szCs w:val="22"/>
               </w:rPr>
             </w:pPr>
+            <w:r>
+              <w:rPr>
+                <w:rFonts w:ascii="Courier New" w:hAnsi="Courier New" w:cs="Courier New"/>
+                <w:color w:val="FF0000"/>
+                <w:sz w:val="22"/>
+                <w:szCs w:val="22"/>
+              </w:rPr>
+              <w:t>C1 x 3^8 + C2 X 3^8 + C3 X 3^7 + …… C9 + 3^0</w:t>
+            </w:r>
           </w:p>
           <w:p>
             <w:pPr>
@@ -1334,6 +1424,78 @@
               </w:rPr>
             </w:pPr>
           </w:p>
+          <w:p>
+            <w:pPr>
+              <w:tabs>
+                <w:tab w:val="left" w:pos="1080"/>
+                <w:tab w:val="left" w:pos="1620"/>
+                <w:tab w:val="left" w:pos="2160"/>
+              </w:tabs>
+              <w:autoSpaceDE w:val="0"/>
+              <w:autoSpaceDN w:val="0"/>
+              <w:adjustRightInd w:val="0"/>
+              <w:rPr>
+                <w:rFonts w:ascii="Courier New" w:hAnsi="Courier New" w:cs="Courier New"/>
+                <w:color w:val="FF0000"/>
+                <w:sz w:val="22"/>
+                <w:szCs w:val="22"/>
+              </w:rPr>
+            </w:pPr>
+          </w:p>
+          <w:p>
+            <w:pPr>
+              <w:tabs>
+                <w:tab w:val="left" w:pos="1080"/>
+                <w:tab w:val="left" w:pos="1620"/>
+                <w:tab w:val="left" w:pos="2160"/>
+              </w:tabs>
+              <w:autoSpaceDE w:val="0"/>
+              <w:autoSpaceDN w:val="0"/>
+              <w:adjustRightInd w:val="0"/>
+              <w:rPr>
+                <w:rFonts w:ascii="Courier New" w:hAnsi="Courier New" w:cs="Courier New"/>
+                <w:color w:val="FF0000"/>
+                <w:sz w:val="22"/>
+                <w:szCs w:val="22"/>
+              </w:rPr>
+            </w:pPr>
+          </w:p>
+          <w:p>
+            <w:pPr>
+              <w:tabs>
+                <w:tab w:val="left" w:pos="1080"/>
+                <w:tab w:val="left" w:pos="1620"/>
+                <w:tab w:val="left" w:pos="2160"/>
+              </w:tabs>
+              <w:autoSpaceDE w:val="0"/>
+              <w:autoSpaceDN w:val="0"/>
+              <w:adjustRightInd w:val="0"/>
+              <w:rPr>
+                <w:rFonts w:ascii="Courier New" w:hAnsi="Courier New" w:cs="Courier New"/>
+                <w:color w:val="FF0000"/>
+                <w:sz w:val="22"/>
+                <w:szCs w:val="22"/>
+              </w:rPr>
+            </w:pPr>
+          </w:p>
+          <w:p>
+            <w:pPr>
+              <w:tabs>
+                <w:tab w:val="left" w:pos="1080"/>
+                <w:tab w:val="left" w:pos="1620"/>
+                <w:tab w:val="left" w:pos="2160"/>
+              </w:tabs>
+              <w:autoSpaceDE w:val="0"/>
+              <w:autoSpaceDN w:val="0"/>
+              <w:adjustRightInd w:val="0"/>
+              <w:rPr>
+                <w:rFonts w:ascii="Courier New" w:hAnsi="Courier New" w:cs="Courier New"/>
+                <w:color w:val="FF0000"/>
+                <w:sz w:val="22"/>
+                <w:szCs w:val="22"/>
+              </w:rPr>
+            </w:pPr>
+          </w:p>
         </w:tc>
       </w:tr>
     </w:tbl>
@@ -1365,7 +1527,6 @@
           <w:rFonts w:ascii="Arial" w:hAnsi="Arial" w:cs="Arial"/>
           <w:color w:val="000000"/>
         </w:rPr>
-        <w:lastRenderedPageBreak/>
         <w:br w:type="page"/>
       </w:r>
     </w:p>
@@ -1499,7 +1660,29 @@
                 <w:szCs w:val="19"/>
                 <w:lang w:val="en-SG" w:eastAsia="en-SG"/>
               </w:rPr>
-              <w:t>// Dictionary.h - - Specification of Dictionary ADT</w:t>
+              <w:t xml:space="preserve">// </w:t>
+            </w:r>
+            <w:proofErr w:type="spellStart"/>
+            <w:r>
+              <w:rPr>
+                <w:rFonts w:ascii="Consolas" w:hAnsi="Consolas" w:cs="Consolas"/>
+                <w:color w:val="008000"/>
+                <w:sz w:val="19"/>
+                <w:szCs w:val="19"/>
+                <w:lang w:val="en-SG" w:eastAsia="en-SG"/>
+              </w:rPr>
+              <w:t>Dictionary.h</w:t>
+            </w:r>
+            <w:proofErr w:type="spellEnd"/>
+            <w:r>
+              <w:rPr>
+                <w:rFonts w:ascii="Consolas" w:hAnsi="Consolas" w:cs="Consolas"/>
+                <w:color w:val="008000"/>
+                <w:sz w:val="19"/>
+                <w:szCs w:val="19"/>
+                <w:lang w:val="en-SG" w:eastAsia="en-SG"/>
+              </w:rPr>
+              <w:t xml:space="preserve"> - - Specification of Dictionary ADT</w:t>
             </w:r>
           </w:p>
           <w:p>
@@ -1635,8 +1818,20 @@
                 <w:szCs w:val="19"/>
                 <w:lang w:val="en-SG" w:eastAsia="en-SG"/>
               </w:rPr>
-              <w:t xml:space="preserve"> std;</w:t>
-            </w:r>
+              <w:t xml:space="preserve"> </w:t>
+            </w:r>
+            <w:proofErr w:type="gramStart"/>
+            <w:r>
+              <w:rPr>
+                <w:rFonts w:ascii="Consolas" w:hAnsi="Consolas" w:cs="Consolas"/>
+                <w:color w:val="000000"/>
+                <w:sz w:val="19"/>
+                <w:szCs w:val="19"/>
+                <w:lang w:val="en-SG" w:eastAsia="en-SG"/>
+              </w:rPr>
+              <w:t>std;</w:t>
+            </w:r>
+            <w:proofErr w:type="gramEnd"/>
           </w:p>
           <w:p>
             <w:pPr>
@@ -1665,6 +1860,7 @@
                 <w:lang w:val="en-SG" w:eastAsia="en-SG"/>
               </w:rPr>
             </w:pPr>
+            <w:proofErr w:type="spellStart"/>
             <w:r>
               <w:rPr>
                 <w:rFonts w:ascii="Consolas" w:hAnsi="Consolas" w:cs="Consolas"/>
@@ -1675,6 +1871,7 @@
               </w:rPr>
               <w:t>const</w:t>
             </w:r>
+            <w:proofErr w:type="spellEnd"/>
             <w:r>
               <w:rPr>
                 <w:rFonts w:ascii="Consolas" w:hAnsi="Consolas" w:cs="Consolas"/>
@@ -1703,8 +1900,20 @@
                 <w:szCs w:val="19"/>
                 <w:lang w:val="en-SG" w:eastAsia="en-SG"/>
               </w:rPr>
-              <w:t xml:space="preserve"> MAX_SIZE = 100;</w:t>
-            </w:r>
+              <w:t xml:space="preserve"> MAX_SIZE = </w:t>
+            </w:r>
+            <w:proofErr w:type="gramStart"/>
+            <w:r>
+              <w:rPr>
+                <w:rFonts w:ascii="Consolas" w:hAnsi="Consolas" w:cs="Consolas"/>
+                <w:color w:val="000000"/>
+                <w:sz w:val="19"/>
+                <w:szCs w:val="19"/>
+                <w:lang w:val="en-SG" w:eastAsia="en-SG"/>
+              </w:rPr>
+              <w:t>100;</w:t>
+            </w:r>
+            <w:proofErr w:type="gramEnd"/>
           </w:p>
           <w:p>
             <w:pPr>
@@ -1759,6 +1968,7 @@
               </w:rPr>
               <w:t xml:space="preserve"> </w:t>
             </w:r>
+            <w:proofErr w:type="gramStart"/>
             <w:r>
               <w:rPr>
                 <w:rFonts w:ascii="Consolas" w:hAnsi="Consolas" w:cs="Consolas"/>
@@ -1779,6 +1989,7 @@
               </w:rPr>
               <w:t>;</w:t>
             </w:r>
+            <w:proofErr w:type="gramEnd"/>
           </w:p>
           <w:p>
             <w:pPr>
@@ -1833,6 +2044,8 @@
               </w:rPr>
               <w:t xml:space="preserve"> </w:t>
             </w:r>
+            <w:proofErr w:type="spellStart"/>
+            <w:proofErr w:type="gramStart"/>
             <w:r>
               <w:rPr>
                 <w:rFonts w:ascii="Consolas" w:hAnsi="Consolas" w:cs="Consolas"/>
@@ -1843,6 +2056,7 @@
               </w:rPr>
               <w:t>KeyType</w:t>
             </w:r>
+            <w:proofErr w:type="spellEnd"/>
             <w:r>
               <w:rPr>
                 <w:rFonts w:ascii="Consolas" w:hAnsi="Consolas" w:cs="Consolas"/>
@@ -1853,6 +2067,7 @@
               </w:rPr>
               <w:t>;</w:t>
             </w:r>
+            <w:proofErr w:type="gramEnd"/>
           </w:p>
           <w:p>
             <w:pPr>
@@ -1959,6 +2174,8 @@
               </w:rPr>
               <w:tab/>
             </w:r>
+            <w:proofErr w:type="spellStart"/>
+            <w:proofErr w:type="gramStart"/>
             <w:r>
               <w:rPr>
                 <w:rFonts w:ascii="Consolas" w:hAnsi="Consolas" w:cs="Consolas"/>
@@ -1967,7 +2184,18 @@
                 <w:szCs w:val="19"/>
                 <w:lang w:val="en-SG" w:eastAsia="en-SG"/>
               </w:rPr>
-              <w:t xml:space="preserve">KeyType  </w:t>
+              <w:t>KeyType</w:t>
+            </w:r>
+            <w:proofErr w:type="spellEnd"/>
+            <w:r>
+              <w:rPr>
+                <w:rFonts w:ascii="Consolas" w:hAnsi="Consolas" w:cs="Consolas"/>
+                <w:color w:val="2B91AF"/>
+                <w:sz w:val="19"/>
+                <w:szCs w:val="19"/>
+                <w:lang w:val="en-SG" w:eastAsia="en-SG"/>
+              </w:rPr>
+              <w:t xml:space="preserve">  </w:t>
             </w:r>
             <w:r>
               <w:rPr>
@@ -1977,7 +2205,18 @@
                 <w:szCs w:val="19"/>
                 <w:lang w:val="en-SG" w:eastAsia="en-SG"/>
               </w:rPr>
-              <w:t xml:space="preserve">key;   </w:t>
+              <w:t>key</w:t>
+            </w:r>
+            <w:proofErr w:type="gramEnd"/>
+            <w:r>
+              <w:rPr>
+                <w:rFonts w:ascii="Consolas" w:hAnsi="Consolas" w:cs="Consolas"/>
+                <w:color w:val="000000"/>
+                <w:sz w:val="19"/>
+                <w:szCs w:val="19"/>
+                <w:lang w:val="en-SG" w:eastAsia="en-SG"/>
+              </w:rPr>
+              <w:t xml:space="preserve">;   </w:t>
             </w:r>
             <w:r>
               <w:rPr>
@@ -2299,7 +2538,29 @@
                 <w:szCs w:val="19"/>
                 <w:lang w:val="en-SG" w:eastAsia="en-SG"/>
               </w:rPr>
-              <w:t xml:space="preserve"> *items[MAX_SIZE];</w:t>
+              <w:t xml:space="preserve"> *</w:t>
+            </w:r>
+            <w:proofErr w:type="gramStart"/>
+            <w:r>
+              <w:rPr>
+                <w:rFonts w:ascii="Consolas" w:hAnsi="Consolas" w:cs="Consolas"/>
+                <w:color w:val="000000"/>
+                <w:sz w:val="19"/>
+                <w:szCs w:val="19"/>
+                <w:lang w:val="en-SG" w:eastAsia="en-SG"/>
+              </w:rPr>
+              <w:t>items[</w:t>
+            </w:r>
+            <w:proofErr w:type="gramEnd"/>
+            <w:r>
+              <w:rPr>
+                <w:rFonts w:ascii="Consolas" w:hAnsi="Consolas" w:cs="Consolas"/>
+                <w:color w:val="000000"/>
+                <w:sz w:val="19"/>
+                <w:szCs w:val="19"/>
+                <w:lang w:val="en-SG" w:eastAsia="en-SG"/>
+              </w:rPr>
+              <w:t>MAX_SIZE];</w:t>
             </w:r>
           </w:p>
           <w:p>
@@ -2325,6 +2586,7 @@
               </w:rPr>
               <w:tab/>
             </w:r>
+            <w:proofErr w:type="gramStart"/>
             <w:r>
               <w:rPr>
                 <w:rFonts w:ascii="Consolas" w:hAnsi="Consolas" w:cs="Consolas"/>
@@ -2343,7 +2605,18 @@
                 <w:szCs w:val="19"/>
                 <w:lang w:val="en-SG" w:eastAsia="en-SG"/>
               </w:rPr>
-              <w:t xml:space="preserve">  size;</w:t>
+              <w:t xml:space="preserve">  size</w:t>
+            </w:r>
+            <w:proofErr w:type="gramEnd"/>
+            <w:r>
+              <w:rPr>
+                <w:rFonts w:ascii="Consolas" w:hAnsi="Consolas" w:cs="Consolas"/>
+                <w:color w:val="000000"/>
+                <w:sz w:val="19"/>
+                <w:szCs w:val="19"/>
+                <w:lang w:val="en-SG" w:eastAsia="en-SG"/>
+              </w:rPr>
+              <w:t>;</w:t>
             </w:r>
             <w:r>
               <w:rPr>
@@ -2490,7 +2763,28 @@
                 <w:lang w:val="en-SG" w:eastAsia="en-SG"/>
               </w:rPr>
               <w:tab/>
-              <w:t>Dictionary();</w:t>
+            </w:r>
+            <w:proofErr w:type="gramStart"/>
+            <w:r>
+              <w:rPr>
+                <w:rFonts w:ascii="Consolas" w:hAnsi="Consolas" w:cs="Consolas"/>
+                <w:color w:val="000000"/>
+                <w:sz w:val="19"/>
+                <w:szCs w:val="19"/>
+                <w:lang w:val="en-SG" w:eastAsia="en-SG"/>
+              </w:rPr>
+              <w:t>Dictionary(</w:t>
+            </w:r>
+            <w:proofErr w:type="gramEnd"/>
+            <w:r>
+              <w:rPr>
+                <w:rFonts w:ascii="Consolas" w:hAnsi="Consolas" w:cs="Consolas"/>
+                <w:color w:val="000000"/>
+                <w:sz w:val="19"/>
+                <w:szCs w:val="19"/>
+                <w:lang w:val="en-SG" w:eastAsia="en-SG"/>
+              </w:rPr>
+              <w:t>);</w:t>
             </w:r>
           </w:p>
           <w:p>
@@ -2563,7 +2857,29 @@
                 <w:lang w:val="en-SG" w:eastAsia="en-SG"/>
               </w:rPr>
               <w:tab/>
-              <w:t>~Dictionary();</w:t>
+              <w:t>~</w:t>
+            </w:r>
+            <w:proofErr w:type="gramStart"/>
+            <w:r>
+              <w:rPr>
+                <w:rFonts w:ascii="Consolas" w:hAnsi="Consolas" w:cs="Consolas"/>
+                <w:color w:val="000000"/>
+                <w:sz w:val="19"/>
+                <w:szCs w:val="19"/>
+                <w:lang w:val="en-SG" w:eastAsia="en-SG"/>
+              </w:rPr>
+              <w:t>Dictionary(</w:t>
+            </w:r>
+            <w:proofErr w:type="gramEnd"/>
+            <w:r>
+              <w:rPr>
+                <w:rFonts w:ascii="Consolas" w:hAnsi="Consolas" w:cs="Consolas"/>
+                <w:color w:val="000000"/>
+                <w:sz w:val="19"/>
+                <w:szCs w:val="19"/>
+                <w:lang w:val="en-SG" w:eastAsia="en-SG"/>
+              </w:rPr>
+              <w:t>);</w:t>
             </w:r>
           </w:p>
           <w:p>
@@ -2621,8 +2937,21 @@
                 <w:szCs w:val="19"/>
                 <w:lang w:val="en-SG" w:eastAsia="en-SG"/>
               </w:rPr>
-              <w:t xml:space="preserve"> hash(</w:t>
-            </w:r>
+              <w:t xml:space="preserve"> </w:t>
+            </w:r>
+            <w:proofErr w:type="gramStart"/>
+            <w:r>
+              <w:rPr>
+                <w:rFonts w:ascii="Consolas" w:hAnsi="Consolas" w:cs="Consolas"/>
+                <w:color w:val="000000"/>
+                <w:sz w:val="19"/>
+                <w:szCs w:val="19"/>
+                <w:lang w:val="en-SG" w:eastAsia="en-SG"/>
+              </w:rPr>
+              <w:t>hash(</w:t>
+            </w:r>
+            <w:proofErr w:type="spellStart"/>
+            <w:proofErr w:type="gramEnd"/>
             <w:r>
               <w:rPr>
                 <w:rFonts w:ascii="Consolas" w:hAnsi="Consolas" w:cs="Consolas"/>
@@ -2633,6 +2962,7 @@
               </w:rPr>
               <w:t>KeyType</w:t>
             </w:r>
+            <w:proofErr w:type="spellEnd"/>
             <w:r>
               <w:rPr>
                 <w:rFonts w:ascii="Consolas" w:hAnsi="Consolas" w:cs="Consolas"/>
@@ -2753,8 +3083,21 @@
                 <w:szCs w:val="19"/>
                 <w:lang w:val="en-SG" w:eastAsia="en-SG"/>
               </w:rPr>
-              <w:t xml:space="preserve"> add(</w:t>
-            </w:r>
+              <w:t xml:space="preserve"> </w:t>
+            </w:r>
+            <w:proofErr w:type="gramStart"/>
+            <w:r>
+              <w:rPr>
+                <w:rFonts w:ascii="Consolas" w:hAnsi="Consolas" w:cs="Consolas"/>
+                <w:color w:val="000000"/>
+                <w:sz w:val="19"/>
+                <w:szCs w:val="19"/>
+                <w:lang w:val="en-SG" w:eastAsia="en-SG"/>
+              </w:rPr>
+              <w:t>add(</w:t>
+            </w:r>
+            <w:proofErr w:type="spellStart"/>
+            <w:proofErr w:type="gramEnd"/>
             <w:r>
               <w:rPr>
                 <w:rFonts w:ascii="Consolas" w:hAnsi="Consolas" w:cs="Consolas"/>
@@ -2765,6 +3108,7 @@
               </w:rPr>
               <w:t>KeyType</w:t>
             </w:r>
+            <w:proofErr w:type="spellEnd"/>
             <w:r>
               <w:rPr>
                 <w:rFonts w:ascii="Consolas" w:hAnsi="Consolas" w:cs="Consolas"/>
@@ -2775,6 +3119,7 @@
               </w:rPr>
               <w:t xml:space="preserve"> </w:t>
             </w:r>
+            <w:proofErr w:type="spellStart"/>
             <w:r>
               <w:rPr>
                 <w:rFonts w:ascii="Consolas" w:hAnsi="Consolas" w:cs="Consolas"/>
@@ -2785,6 +3130,7 @@
               </w:rPr>
               <w:t>newKey</w:t>
             </w:r>
+            <w:proofErr w:type="spellEnd"/>
             <w:r>
               <w:rPr>
                 <w:rFonts w:ascii="Consolas" w:hAnsi="Consolas" w:cs="Consolas"/>
@@ -2815,6 +3161,7 @@
               </w:rPr>
               <w:t xml:space="preserve"> </w:t>
             </w:r>
+            <w:proofErr w:type="spellStart"/>
             <w:r>
               <w:rPr>
                 <w:rFonts w:ascii="Consolas" w:hAnsi="Consolas" w:cs="Consolas"/>
@@ -2825,6 +3172,7 @@
               </w:rPr>
               <w:t>newItem</w:t>
             </w:r>
+            <w:proofErr w:type="spellEnd"/>
             <w:r>
               <w:rPr>
                 <w:rFonts w:ascii="Consolas" w:hAnsi="Consolas" w:cs="Consolas"/>
@@ -2925,8 +3273,21 @@
                 <w:szCs w:val="19"/>
                 <w:lang w:val="en-SG" w:eastAsia="en-SG"/>
               </w:rPr>
-              <w:t xml:space="preserve"> remove(</w:t>
-            </w:r>
+              <w:t xml:space="preserve"> </w:t>
+            </w:r>
+            <w:proofErr w:type="gramStart"/>
+            <w:r>
+              <w:rPr>
+                <w:rFonts w:ascii="Consolas" w:hAnsi="Consolas" w:cs="Consolas"/>
+                <w:color w:val="000000"/>
+                <w:sz w:val="19"/>
+                <w:szCs w:val="19"/>
+                <w:lang w:val="en-SG" w:eastAsia="en-SG"/>
+              </w:rPr>
+              <w:t>remove(</w:t>
+            </w:r>
+            <w:proofErr w:type="spellStart"/>
+            <w:proofErr w:type="gramEnd"/>
             <w:r>
               <w:rPr>
                 <w:rFonts w:ascii="Consolas" w:hAnsi="Consolas" w:cs="Consolas"/>
@@ -2937,6 +3298,7 @@
               </w:rPr>
               <w:t>KeyType</w:t>
             </w:r>
+            <w:proofErr w:type="spellEnd"/>
             <w:r>
               <w:rPr>
                 <w:rFonts w:ascii="Consolas" w:hAnsi="Consolas" w:cs="Consolas"/>
@@ -3057,8 +3419,21 @@
                 <w:szCs w:val="19"/>
                 <w:lang w:val="en-SG" w:eastAsia="en-SG"/>
               </w:rPr>
-              <w:t xml:space="preserve"> get(</w:t>
-            </w:r>
+              <w:t xml:space="preserve"> </w:t>
+            </w:r>
+            <w:proofErr w:type="gramStart"/>
+            <w:r>
+              <w:rPr>
+                <w:rFonts w:ascii="Consolas" w:hAnsi="Consolas" w:cs="Consolas"/>
+                <w:color w:val="000000"/>
+                <w:sz w:val="19"/>
+                <w:szCs w:val="19"/>
+                <w:lang w:val="en-SG" w:eastAsia="en-SG"/>
+              </w:rPr>
+              <w:t>get(</w:t>
+            </w:r>
+            <w:proofErr w:type="spellStart"/>
+            <w:proofErr w:type="gramEnd"/>
             <w:r>
               <w:rPr>
                 <w:rFonts w:ascii="Consolas" w:hAnsi="Consolas" w:cs="Consolas"/>
@@ -3069,6 +3444,7 @@
               </w:rPr>
               <w:t>KeyType</w:t>
             </w:r>
+            <w:proofErr w:type="spellEnd"/>
             <w:r>
               <w:rPr>
                 <w:rFonts w:ascii="Consolas" w:hAnsi="Consolas" w:cs="Consolas"/>
@@ -3189,8 +3565,21 @@
                 <w:szCs w:val="19"/>
                 <w:lang w:val="en-SG" w:eastAsia="en-SG"/>
               </w:rPr>
-              <w:t xml:space="preserve"> contains(</w:t>
-            </w:r>
+              <w:t xml:space="preserve"> </w:t>
+            </w:r>
+            <w:proofErr w:type="gramStart"/>
+            <w:r>
+              <w:rPr>
+                <w:rFonts w:ascii="Consolas" w:hAnsi="Consolas" w:cs="Consolas"/>
+                <w:color w:val="000000"/>
+                <w:sz w:val="19"/>
+                <w:szCs w:val="19"/>
+                <w:lang w:val="en-SG" w:eastAsia="en-SG"/>
+              </w:rPr>
+              <w:t>contains(</w:t>
+            </w:r>
+            <w:proofErr w:type="spellStart"/>
+            <w:proofErr w:type="gramEnd"/>
             <w:r>
               <w:rPr>
                 <w:rFonts w:ascii="Consolas" w:hAnsi="Consolas" w:cs="Consolas"/>
@@ -3201,6 +3590,7 @@
               </w:rPr>
               <w:t>KeyType</w:t>
             </w:r>
+            <w:proofErr w:type="spellEnd"/>
             <w:r>
               <w:rPr>
                 <w:rFonts w:ascii="Consolas" w:hAnsi="Consolas" w:cs="Consolas"/>
@@ -3321,7 +3711,41 @@
                 <w:szCs w:val="19"/>
                 <w:lang w:val="en-SG" w:eastAsia="en-SG"/>
               </w:rPr>
-              <w:t xml:space="preserve"> isEmpty();</w:t>
+              <w:t xml:space="preserve"> </w:t>
+            </w:r>
+            <w:proofErr w:type="spellStart"/>
+            <w:proofErr w:type="gramStart"/>
+            <w:r>
+              <w:rPr>
+                <w:rFonts w:ascii="Consolas" w:hAnsi="Consolas" w:cs="Consolas"/>
+                <w:color w:val="000000"/>
+                <w:sz w:val="19"/>
+                <w:szCs w:val="19"/>
+                <w:lang w:val="en-SG" w:eastAsia="en-SG"/>
+              </w:rPr>
+              <w:t>isEmpty</w:t>
+            </w:r>
+            <w:proofErr w:type="spellEnd"/>
+            <w:r>
+              <w:rPr>
+                <w:rFonts w:ascii="Consolas" w:hAnsi="Consolas" w:cs="Consolas"/>
+                <w:color w:val="000000"/>
+                <w:sz w:val="19"/>
+                <w:szCs w:val="19"/>
+                <w:lang w:val="en-SG" w:eastAsia="en-SG"/>
+              </w:rPr>
+              <w:t>(</w:t>
+            </w:r>
+            <w:proofErr w:type="gramEnd"/>
+            <w:r>
+              <w:rPr>
+                <w:rFonts w:ascii="Consolas" w:hAnsi="Consolas" w:cs="Consolas"/>
+                <w:color w:val="000000"/>
+                <w:sz w:val="19"/>
+                <w:szCs w:val="19"/>
+                <w:lang w:val="en-SG" w:eastAsia="en-SG"/>
+              </w:rPr>
+              <w:t>);</w:t>
             </w:r>
           </w:p>
           <w:p>
@@ -3413,7 +3837,41 @@
                 <w:szCs w:val="19"/>
                 <w:lang w:val="en-SG" w:eastAsia="en-SG"/>
               </w:rPr>
-              <w:t xml:space="preserve"> getLength();</w:t>
+              <w:t xml:space="preserve"> </w:t>
+            </w:r>
+            <w:proofErr w:type="spellStart"/>
+            <w:proofErr w:type="gramStart"/>
+            <w:r>
+              <w:rPr>
+                <w:rFonts w:ascii="Consolas" w:hAnsi="Consolas" w:cs="Consolas"/>
+                <w:color w:val="000000"/>
+                <w:sz w:val="19"/>
+                <w:szCs w:val="19"/>
+                <w:lang w:val="en-SG" w:eastAsia="en-SG"/>
+              </w:rPr>
+              <w:t>getLength</w:t>
+            </w:r>
+            <w:proofErr w:type="spellEnd"/>
+            <w:r>
+              <w:rPr>
+                <w:rFonts w:ascii="Consolas" w:hAnsi="Consolas" w:cs="Consolas"/>
+                <w:color w:val="000000"/>
+                <w:sz w:val="19"/>
+                <w:szCs w:val="19"/>
+                <w:lang w:val="en-SG" w:eastAsia="en-SG"/>
+              </w:rPr>
+              <w:t>(</w:t>
+            </w:r>
+            <w:proofErr w:type="gramEnd"/>
+            <w:r>
+              <w:rPr>
+                <w:rFonts w:ascii="Consolas" w:hAnsi="Consolas" w:cs="Consolas"/>
+                <w:color w:val="000000"/>
+                <w:sz w:val="19"/>
+                <w:szCs w:val="19"/>
+                <w:lang w:val="en-SG" w:eastAsia="en-SG"/>
+              </w:rPr>
+              <w:t>);</w:t>
             </w:r>
           </w:p>
           <w:p>
@@ -3563,7 +4021,29 @@
                 <w:szCs w:val="19"/>
                 <w:lang w:val="en-SG" w:eastAsia="en-SG"/>
               </w:rPr>
-              <w:t xml:space="preserve"> print();</w:t>
+              <w:t xml:space="preserve"> </w:t>
+            </w:r>
+            <w:proofErr w:type="gramStart"/>
+            <w:r>
+              <w:rPr>
+                <w:rFonts w:ascii="Consolas" w:hAnsi="Consolas" w:cs="Consolas"/>
+                <w:color w:val="000000"/>
+                <w:sz w:val="19"/>
+                <w:szCs w:val="19"/>
+                <w:lang w:val="en-SG" w:eastAsia="en-SG"/>
+              </w:rPr>
+              <w:t>print(</w:t>
+            </w:r>
+            <w:proofErr w:type="gramEnd"/>
+            <w:r>
+              <w:rPr>
+                <w:rFonts w:ascii="Consolas" w:hAnsi="Consolas" w:cs="Consolas"/>
+                <w:color w:val="000000"/>
+                <w:sz w:val="19"/>
+                <w:szCs w:val="19"/>
+                <w:lang w:val="en-SG" w:eastAsia="en-SG"/>
+              </w:rPr>
+              <w:t>);</w:t>
             </w:r>
           </w:p>
           <w:p>
@@ -3873,6 +4353,7 @@
               </w:rPr>
               <w:t xml:space="preserve"> </w:t>
             </w:r>
+            <w:proofErr w:type="gramStart"/>
             <w:r>
               <w:rPr>
                 <w:rFonts w:ascii="Consolas" w:eastAsia="Times New Roman" w:hAnsi="Consolas"/>
@@ -3893,6 +4374,7 @@
               </w:rPr>
               <w:t>::</w:t>
             </w:r>
+            <w:proofErr w:type="gramEnd"/>
             <w:r>
               <w:rPr>
                 <w:rFonts w:ascii="Consolas" w:eastAsia="Times New Roman" w:hAnsi="Consolas"/>
@@ -3913,6 +4395,7 @@
               </w:rPr>
               <w:t>(</w:t>
             </w:r>
+            <w:proofErr w:type="spellStart"/>
             <w:r>
               <w:rPr>
                 <w:rFonts w:ascii="Consolas" w:eastAsia="Times New Roman" w:hAnsi="Consolas"/>
@@ -3923,6 +4406,7 @@
               </w:rPr>
               <w:t>KeyType</w:t>
             </w:r>
+            <w:proofErr w:type="spellEnd"/>
             <w:r>
               <w:rPr>
                 <w:rFonts w:ascii="Consolas" w:eastAsia="Times New Roman" w:hAnsi="Consolas"/>
@@ -4044,7 +4528,18 @@
                 <w:szCs w:val="21"/>
                 <w:lang w:val="en-SG" w:eastAsia="en-SG"/>
               </w:rPr>
-              <w:t>MAX_SIZE</w:t>
+              <w:t>MAX_</w:t>
+            </w:r>
+            <w:proofErr w:type="gramStart"/>
+            <w:r>
+              <w:rPr>
+                <w:rFonts w:ascii="Consolas" w:eastAsia="Times New Roman" w:hAnsi="Consolas"/>
+                <w:color w:val="9CDCFE"/>
+                <w:sz w:val="21"/>
+                <w:szCs w:val="21"/>
+                <w:lang w:val="en-SG" w:eastAsia="en-SG"/>
+              </w:rPr>
+              <w:t>SIZE</w:t>
             </w:r>
             <w:r>
               <w:rPr>
@@ -4056,6 +4551,7 @@
               </w:rPr>
               <w:t>;</w:t>
             </w:r>
+            <w:proofErr w:type="gramEnd"/>
           </w:p>
           <w:p>
             <w:pPr>
@@ -4311,6 +4807,7 @@
               </w:rPr>
               <w:t xml:space="preserve"> </w:t>
             </w:r>
+            <w:proofErr w:type="gramStart"/>
             <w:r>
               <w:rPr>
                 <w:rFonts w:ascii="Consolas" w:eastAsia="Times New Roman" w:hAnsi="Consolas"/>
@@ -4331,6 +4828,7 @@
               </w:rPr>
               <w:t>::</w:t>
             </w:r>
+            <w:proofErr w:type="gramEnd"/>
             <w:r>
               <w:rPr>
                 <w:rFonts w:ascii="Consolas" w:eastAsia="Times New Roman" w:hAnsi="Consolas"/>
@@ -4351,6 +4849,7 @@
               </w:rPr>
               <w:t>(</w:t>
             </w:r>
+            <w:proofErr w:type="spellStart"/>
             <w:r>
               <w:rPr>
                 <w:rFonts w:ascii="Consolas" w:eastAsia="Times New Roman" w:hAnsi="Consolas"/>
@@ -4361,6 +4860,7 @@
               </w:rPr>
               <w:t>KeyType</w:t>
             </w:r>
+            <w:proofErr w:type="spellEnd"/>
             <w:r>
               <w:rPr>
                 <w:rFonts w:ascii="Consolas" w:eastAsia="Times New Roman" w:hAnsi="Consolas"/>
@@ -4371,6 +4871,7 @@
               </w:rPr>
               <w:t xml:space="preserve"> </w:t>
             </w:r>
+            <w:proofErr w:type="spellStart"/>
             <w:r>
               <w:rPr>
                 <w:rFonts w:ascii="Consolas" w:eastAsia="Times New Roman" w:hAnsi="Consolas"/>
@@ -4381,6 +4882,7 @@
               </w:rPr>
               <w:t>newKey</w:t>
             </w:r>
+            <w:proofErr w:type="spellEnd"/>
             <w:r>
               <w:rPr>
                 <w:rFonts w:ascii="Consolas" w:eastAsia="Times New Roman" w:hAnsi="Consolas"/>
@@ -4411,6 +4913,7 @@
               </w:rPr>
               <w:t xml:space="preserve"> </w:t>
             </w:r>
+            <w:proofErr w:type="spellStart"/>
             <w:r>
               <w:rPr>
                 <w:rFonts w:ascii="Consolas" w:eastAsia="Times New Roman" w:hAnsi="Consolas"/>
@@ -4421,6 +4924,7 @@
               </w:rPr>
               <w:t>newItem</w:t>
             </w:r>
+            <w:proofErr w:type="spellEnd"/>
             <w:r>
               <w:rPr>
                 <w:rFonts w:ascii="Consolas" w:eastAsia="Times New Roman" w:hAnsi="Consolas"/>
@@ -4557,6 +5061,7 @@
               </w:rPr>
               <w:t>(</w:t>
             </w:r>
+            <w:proofErr w:type="spellStart"/>
             <w:r>
               <w:rPr>
                 <w:rFonts w:ascii="Consolas" w:eastAsia="Times New Roman" w:hAnsi="Consolas"/>
@@ -4567,6 +5072,8 @@
               </w:rPr>
               <w:t>newKey</w:t>
             </w:r>
+            <w:proofErr w:type="spellEnd"/>
+            <w:proofErr w:type="gramStart"/>
             <w:r>
               <w:rPr>
                 <w:rFonts w:ascii="Consolas" w:eastAsia="Times New Roman" w:hAnsi="Consolas"/>
@@ -4577,6 +5084,7 @@
               </w:rPr>
               <w:t>);</w:t>
             </w:r>
+            <w:proofErr w:type="gramEnd"/>
           </w:p>
           <w:p>
             <w:pPr>
@@ -4653,6 +5161,7 @@
               </w:rPr>
               <w:t>*</w:t>
             </w:r>
+            <w:proofErr w:type="spellStart"/>
             <w:r>
               <w:rPr>
                 <w:rFonts w:ascii="Consolas" w:eastAsia="Times New Roman" w:hAnsi="Consolas"/>
@@ -4663,6 +5172,7 @@
               </w:rPr>
               <w:t>newNode</w:t>
             </w:r>
+            <w:proofErr w:type="spellEnd"/>
             <w:r>
               <w:rPr>
                 <w:rFonts w:ascii="Consolas" w:eastAsia="Times New Roman" w:hAnsi="Consolas"/>
@@ -4713,6 +5223,7 @@
               </w:rPr>
               <w:t xml:space="preserve"> </w:t>
             </w:r>
+            <w:proofErr w:type="gramStart"/>
             <w:r>
               <w:rPr>
                 <w:rFonts w:ascii="Consolas" w:eastAsia="Times New Roman" w:hAnsi="Consolas"/>
@@ -4733,6 +5244,7 @@
               </w:rPr>
               <w:t>;</w:t>
             </w:r>
+            <w:proofErr w:type="gramEnd"/>
           </w:p>
           <w:p>
             <w:pPr>
@@ -4779,6 +5291,7 @@
               </w:rPr>
               <w:t xml:space="preserve">        </w:t>
             </w:r>
+            <w:proofErr w:type="spellStart"/>
             <w:r>
               <w:rPr>
                 <w:rFonts w:ascii="Consolas" w:eastAsia="Times New Roman" w:hAnsi="Consolas"/>
@@ -4789,6 +5302,7 @@
               </w:rPr>
               <w:t>newNode</w:t>
             </w:r>
+            <w:proofErr w:type="spellEnd"/>
             <w:r>
               <w:rPr>
                 <w:rFonts w:ascii="Consolas" w:eastAsia="Times New Roman" w:hAnsi="Consolas"/>
@@ -4839,6 +5353,8 @@
               </w:rPr>
               <w:t xml:space="preserve"> </w:t>
             </w:r>
+            <w:proofErr w:type="spellStart"/>
+            <w:proofErr w:type="gramStart"/>
             <w:r>
               <w:rPr>
                 <w:rFonts w:ascii="Consolas" w:eastAsia="Times New Roman" w:hAnsi="Consolas"/>
@@ -4849,6 +5365,7 @@
               </w:rPr>
               <w:t>newKey</w:t>
             </w:r>
+            <w:proofErr w:type="spellEnd"/>
             <w:r>
               <w:rPr>
                 <w:rFonts w:ascii="Consolas" w:eastAsia="Times New Roman" w:hAnsi="Consolas"/>
@@ -4859,6 +5376,7 @@
               </w:rPr>
               <w:t>;</w:t>
             </w:r>
+            <w:proofErr w:type="gramEnd"/>
           </w:p>
           <w:p>
             <w:pPr>
@@ -4905,6 +5423,7 @@
               </w:rPr>
               <w:t xml:space="preserve">        </w:t>
             </w:r>
+            <w:proofErr w:type="spellStart"/>
             <w:r>
               <w:rPr>
                 <w:rFonts w:ascii="Consolas" w:eastAsia="Times New Roman" w:hAnsi="Consolas"/>
@@ -4915,6 +5434,7 @@
               </w:rPr>
               <w:t>newNode</w:t>
             </w:r>
+            <w:proofErr w:type="spellEnd"/>
             <w:r>
               <w:rPr>
                 <w:rFonts w:ascii="Consolas" w:eastAsia="Times New Roman" w:hAnsi="Consolas"/>
@@ -4965,6 +5485,8 @@
               </w:rPr>
               <w:t xml:space="preserve"> </w:t>
             </w:r>
+            <w:proofErr w:type="spellStart"/>
+            <w:proofErr w:type="gramStart"/>
             <w:r>
               <w:rPr>
                 <w:rFonts w:ascii="Consolas" w:eastAsia="Times New Roman" w:hAnsi="Consolas"/>
@@ -4975,6 +5497,7 @@
               </w:rPr>
               <w:t>newItem</w:t>
             </w:r>
+            <w:proofErr w:type="spellEnd"/>
             <w:r>
               <w:rPr>
                 <w:rFonts w:ascii="Consolas" w:eastAsia="Times New Roman" w:hAnsi="Consolas"/>
@@ -4985,6 +5508,7 @@
               </w:rPr>
               <w:t>;</w:t>
             </w:r>
+            <w:proofErr w:type="gramEnd"/>
           </w:p>
           <w:p>
             <w:pPr>
@@ -5031,6 +5555,7 @@
               </w:rPr>
               <w:t xml:space="preserve">        </w:t>
             </w:r>
+            <w:proofErr w:type="spellStart"/>
             <w:r>
               <w:rPr>
                 <w:rFonts w:ascii="Consolas" w:eastAsia="Times New Roman" w:hAnsi="Consolas"/>
@@ -5041,6 +5566,7 @@
               </w:rPr>
               <w:t>newNode</w:t>
             </w:r>
+            <w:proofErr w:type="spellEnd"/>
             <w:r>
               <w:rPr>
                 <w:rFonts w:ascii="Consolas" w:eastAsia="Times New Roman" w:hAnsi="Consolas"/>
@@ -5091,6 +5617,8 @@
               </w:rPr>
               <w:t xml:space="preserve"> </w:t>
             </w:r>
+            <w:proofErr w:type="spellStart"/>
+            <w:proofErr w:type="gramStart"/>
             <w:r>
               <w:rPr>
                 <w:rFonts w:ascii="Consolas" w:eastAsia="Times New Roman" w:hAnsi="Consolas"/>
@@ -5101,6 +5629,7 @@
               </w:rPr>
               <w:t>nullptr</w:t>
             </w:r>
+            <w:proofErr w:type="spellEnd"/>
             <w:r>
               <w:rPr>
                 <w:rFonts w:ascii="Consolas" w:eastAsia="Times New Roman" w:hAnsi="Consolas"/>
@@ -5111,6 +5640,7 @@
               </w:rPr>
               <w:t>;</w:t>
             </w:r>
+            <w:proofErr w:type="gramEnd"/>
           </w:p>
           <w:p>
             <w:pPr>
@@ -5237,6 +5767,7 @@
               </w:rPr>
               <w:t xml:space="preserve"> </w:t>
             </w:r>
+            <w:proofErr w:type="spellStart"/>
             <w:r>
               <w:rPr>
                 <w:rFonts w:ascii="Consolas" w:eastAsia="Times New Roman" w:hAnsi="Consolas"/>
@@ -5247,6 +5778,7 @@
               </w:rPr>
               <w:t>nullptr</w:t>
             </w:r>
+            <w:proofErr w:type="spellEnd"/>
             <w:r>
               <w:rPr>
                 <w:rFonts w:ascii="Consolas" w:eastAsia="Times New Roman" w:hAnsi="Consolas"/>
@@ -5363,6 +5895,8 @@
               </w:rPr>
               <w:t xml:space="preserve"> </w:t>
             </w:r>
+            <w:proofErr w:type="spellStart"/>
+            <w:proofErr w:type="gramStart"/>
             <w:r>
               <w:rPr>
                 <w:rFonts w:ascii="Consolas" w:eastAsia="Times New Roman" w:hAnsi="Consolas"/>
@@ -5373,6 +5907,7 @@
               </w:rPr>
               <w:t>newNode</w:t>
             </w:r>
+            <w:proofErr w:type="spellEnd"/>
             <w:r>
               <w:rPr>
                 <w:rFonts w:ascii="Consolas" w:eastAsia="Times New Roman" w:hAnsi="Consolas"/>
@@ -5383,6 +5918,7 @@
               </w:rPr>
               <w:t>;</w:t>
             </w:r>
+            <w:proofErr w:type="gramEnd"/>
           </w:p>
           <w:p>
             <w:pPr>
@@ -5424,7 +5960,18 @@
                 <w:szCs w:val="21"/>
                 <w:lang w:val="en-SG" w:eastAsia="en-SG"/>
               </w:rPr>
-              <w:t>++</w:t>
+              <w:t>+</w:t>
+            </w:r>
+            <w:proofErr w:type="gramStart"/>
+            <w:r>
+              <w:rPr>
+                <w:rFonts w:ascii="Consolas" w:eastAsia="Times New Roman" w:hAnsi="Consolas"/>
+                <w:color w:val="D4D4D4"/>
+                <w:sz w:val="21"/>
+                <w:szCs w:val="21"/>
+                <w:lang w:val="en-SG" w:eastAsia="en-SG"/>
+              </w:rPr>
+              <w:t>+</w:t>
             </w:r>
             <w:r>
               <w:rPr>
@@ -5436,6 +5983,7 @@
               </w:rPr>
               <w:t>;</w:t>
             </w:r>
+            <w:proofErr w:type="gramEnd"/>
           </w:p>
           <w:p>
             <w:pPr>
@@ -5479,6 +6027,7 @@
               </w:rPr>
               <w:t xml:space="preserve"> </w:t>
             </w:r>
+            <w:proofErr w:type="gramStart"/>
             <w:r>
               <w:rPr>
                 <w:rFonts w:ascii="Consolas" w:eastAsia="Times New Roman" w:hAnsi="Consolas"/>
@@ -5499,6 +6048,7 @@
               </w:rPr>
               <w:t>;</w:t>
             </w:r>
+            <w:proofErr w:type="gramEnd"/>
           </w:p>
           <w:p>
             <w:pPr>
@@ -5688,6 +6238,7 @@
               </w:rPr>
               <w:t>index</w:t>
             </w:r>
+            <w:proofErr w:type="gramStart"/>
             <w:r>
               <w:rPr>
                 <w:rFonts w:ascii="Consolas" w:eastAsia="Times New Roman" w:hAnsi="Consolas"/>
@@ -5698,6 +6249,7 @@
               </w:rPr>
               <w:t>];</w:t>
             </w:r>
+            <w:proofErr w:type="gramEnd"/>
           </w:p>
           <w:p>
             <w:pPr>
@@ -5764,6 +6316,7 @@
               </w:rPr>
               <w:t xml:space="preserve"> (</w:t>
             </w:r>
+            <w:proofErr w:type="gramStart"/>
             <w:r>
               <w:rPr>
                 <w:rFonts w:ascii="Consolas" w:eastAsia="Times New Roman" w:hAnsi="Consolas"/>
@@ -5792,7 +6345,18 @@
                 <w:szCs w:val="21"/>
                 <w:lang w:val="en-SG" w:eastAsia="en-SG"/>
               </w:rPr>
-              <w:t>!=</w:t>
+              <w:t>!</w:t>
+            </w:r>
+            <w:proofErr w:type="gramEnd"/>
+            <w:r>
+              <w:rPr>
+                <w:rFonts w:ascii="Consolas" w:eastAsia="Times New Roman" w:hAnsi="Consolas"/>
+                <w:color w:val="D4D4D4"/>
+                <w:sz w:val="21"/>
+                <w:szCs w:val="21"/>
+                <w:lang w:val="en-SG" w:eastAsia="en-SG"/>
+              </w:rPr>
+              <w:t>=</w:t>
             </w:r>
             <w:r>
               <w:rPr>
@@ -5804,6 +6368,7 @@
               </w:rPr>
               <w:t xml:space="preserve"> </w:t>
             </w:r>
+            <w:proofErr w:type="spellStart"/>
             <w:r>
               <w:rPr>
                 <w:rFonts w:ascii="Consolas" w:eastAsia="Times New Roman" w:hAnsi="Consolas"/>
@@ -5814,6 +6379,7 @@
               </w:rPr>
               <w:t>nullptr</w:t>
             </w:r>
+            <w:proofErr w:type="spellEnd"/>
             <w:r>
               <w:rPr>
                 <w:rFonts w:ascii="Consolas" w:eastAsia="Times New Roman" w:hAnsi="Consolas"/>
@@ -5950,6 +6516,7 @@
               </w:rPr>
               <w:t xml:space="preserve"> </w:t>
             </w:r>
+            <w:proofErr w:type="spellStart"/>
             <w:r>
               <w:rPr>
                 <w:rFonts w:ascii="Consolas" w:eastAsia="Times New Roman" w:hAnsi="Consolas"/>
@@ -5960,6 +6527,7 @@
               </w:rPr>
               <w:t>newKey</w:t>
             </w:r>
+            <w:proofErr w:type="spellEnd"/>
             <w:r>
               <w:rPr>
                 <w:rFonts w:ascii="Consolas" w:eastAsia="Times New Roman" w:hAnsi="Consolas"/>
@@ -6036,6 +6604,8 @@
               </w:rPr>
               <w:t xml:space="preserve"> </w:t>
             </w:r>
+            <w:proofErr w:type="spellStart"/>
+            <w:proofErr w:type="gramStart"/>
             <w:r>
               <w:rPr>
                 <w:rFonts w:ascii="Consolas" w:eastAsia="Times New Roman" w:hAnsi="Consolas"/>
@@ -6046,6 +6616,7 @@
               </w:rPr>
               <w:t>newNode</w:t>
             </w:r>
+            <w:proofErr w:type="spellEnd"/>
             <w:r>
               <w:rPr>
                 <w:rFonts w:ascii="Consolas" w:eastAsia="Times New Roman" w:hAnsi="Consolas"/>
@@ -6056,6 +6627,7 @@
               </w:rPr>
               <w:t>;</w:t>
             </w:r>
+            <w:proofErr w:type="gramEnd"/>
           </w:p>
           <w:p>
             <w:pPr>
@@ -6099,6 +6671,7 @@
               </w:rPr>
               <w:t xml:space="preserve"> </w:t>
             </w:r>
+            <w:proofErr w:type="gramStart"/>
             <w:r>
               <w:rPr>
                 <w:rFonts w:ascii="Consolas" w:eastAsia="Times New Roman" w:hAnsi="Consolas"/>
@@ -6119,6 +6692,7 @@
               </w:rPr>
               <w:t>;</w:t>
             </w:r>
+            <w:proofErr w:type="gramEnd"/>
           </w:p>
           <w:p>
             <w:pPr>
@@ -6268,6 +6842,7 @@
               </w:rPr>
               <w:t xml:space="preserve"> </w:t>
             </w:r>
+            <w:proofErr w:type="spellStart"/>
             <w:r>
               <w:rPr>
                 <w:rFonts w:ascii="Consolas" w:eastAsia="Times New Roman" w:hAnsi="Consolas"/>
@@ -6278,6 +6853,7 @@
               </w:rPr>
               <w:t>nullptr</w:t>
             </w:r>
+            <w:proofErr w:type="spellEnd"/>
             <w:r>
               <w:rPr>
                 <w:rFonts w:ascii="Consolas" w:eastAsia="Times New Roman" w:hAnsi="Consolas"/>
@@ -6371,6 +6947,8 @@
               </w:rPr>
               <w:t xml:space="preserve"> </w:t>
             </w:r>
+            <w:proofErr w:type="spellStart"/>
+            <w:proofErr w:type="gramStart"/>
             <w:r>
               <w:rPr>
                 <w:rFonts w:ascii="Consolas" w:eastAsia="Times New Roman" w:hAnsi="Consolas"/>
@@ -6381,6 +6959,7 @@
               </w:rPr>
               <w:t>newNode</w:t>
             </w:r>
+            <w:proofErr w:type="spellEnd"/>
             <w:r>
               <w:rPr>
                 <w:rFonts w:ascii="Consolas" w:eastAsia="Times New Roman" w:hAnsi="Consolas"/>
@@ -6391,6 +6970,7 @@
               </w:rPr>
               <w:t>;</w:t>
             </w:r>
+            <w:proofErr w:type="gramEnd"/>
           </w:p>
           <w:p>
             <w:pPr>
@@ -6432,7 +7012,18 @@
                 <w:szCs w:val="21"/>
                 <w:lang w:val="en-SG" w:eastAsia="en-SG"/>
               </w:rPr>
-              <w:t>++</w:t>
+              <w:t>+</w:t>
+            </w:r>
+            <w:proofErr w:type="gramStart"/>
+            <w:r>
+              <w:rPr>
+                <w:rFonts w:ascii="Consolas" w:eastAsia="Times New Roman" w:hAnsi="Consolas"/>
+                <w:color w:val="D4D4D4"/>
+                <w:sz w:val="21"/>
+                <w:szCs w:val="21"/>
+                <w:lang w:val="en-SG" w:eastAsia="en-SG"/>
+              </w:rPr>
+              <w:t>+</w:t>
             </w:r>
             <w:r>
               <w:rPr>
@@ -6444,6 +7035,7 @@
               </w:rPr>
               <w:t>;</w:t>
             </w:r>
+            <w:proofErr w:type="gramEnd"/>
           </w:p>
           <w:p>
             <w:pPr>
@@ -6487,6 +7079,7 @@
               </w:rPr>
               <w:t xml:space="preserve"> </w:t>
             </w:r>
+            <w:proofErr w:type="gramStart"/>
             <w:r>
               <w:rPr>
                 <w:rFonts w:ascii="Consolas" w:eastAsia="Times New Roman" w:hAnsi="Consolas"/>
@@ -6507,6 +7100,7 @@
               </w:rPr>
               <w:t>;</w:t>
             </w:r>
+            <w:proofErr w:type="gramEnd"/>
           </w:p>
           <w:p>
             <w:pPr>
@@ -6650,6 +7244,7 @@
               </w:rPr>
               <w:t>-&gt;</w:t>
             </w:r>
+            <w:proofErr w:type="gramStart"/>
             <w:r>
               <w:rPr>
                 <w:rFonts w:ascii="Consolas" w:eastAsia="Times New Roman" w:hAnsi="Consolas"/>
@@ -6670,6 +7265,7 @@
               </w:rPr>
               <w:t>;</w:t>
             </w:r>
+            <w:proofErr w:type="gramEnd"/>
           </w:p>
           <w:p>
             <w:pPr>
@@ -6782,6 +7378,8 @@
               </w:rPr>
               <w:t xml:space="preserve"> </w:t>
             </w:r>
+            <w:proofErr w:type="spellStart"/>
+            <w:proofErr w:type="gramStart"/>
             <w:r>
               <w:rPr>
                 <w:rFonts w:ascii="Consolas" w:eastAsia="Times New Roman" w:hAnsi="Consolas"/>
@@ -6792,6 +7390,7 @@
               </w:rPr>
               <w:t>newNode</w:t>
             </w:r>
+            <w:proofErr w:type="spellEnd"/>
             <w:r>
               <w:rPr>
                 <w:rFonts w:ascii="Consolas" w:eastAsia="Times New Roman" w:hAnsi="Consolas"/>
@@ -6802,6 +7401,7 @@
               </w:rPr>
               <w:t>;</w:t>
             </w:r>
+            <w:proofErr w:type="gramEnd"/>
           </w:p>
           <w:p>
             <w:pPr>
@@ -6845,6 +7445,7 @@
               </w:rPr>
               <w:t xml:space="preserve"> </w:t>
             </w:r>
+            <w:proofErr w:type="gramStart"/>
             <w:r>
               <w:rPr>
                 <w:rFonts w:ascii="Consolas" w:eastAsia="Times New Roman" w:hAnsi="Consolas"/>
@@ -6865,6 +7466,7 @@
               </w:rPr>
               <w:t>;</w:t>
             </w:r>
+            <w:proofErr w:type="gramEnd"/>
           </w:p>
           <w:p>
             <w:pPr>
@@ -7574,6 +8176,7 @@
               </w:rPr>
               <w:t xml:space="preserve"> </w:t>
             </w:r>
+            <w:proofErr w:type="gramStart"/>
             <w:r>
               <w:rPr>
                 <w:rFonts w:ascii="Consolas" w:eastAsia="Times New Roman" w:hAnsi="Consolas"/>
@@ -7594,6 +8197,7 @@
               </w:rPr>
               <w:t>::</w:t>
             </w:r>
+            <w:proofErr w:type="gramEnd"/>
             <w:r>
               <w:rPr>
                 <w:rFonts w:ascii="Consolas" w:eastAsia="Times New Roman" w:hAnsi="Consolas"/>
@@ -7614,6 +8218,7 @@
               </w:rPr>
               <w:t>(</w:t>
             </w:r>
+            <w:proofErr w:type="spellStart"/>
             <w:r>
               <w:rPr>
                 <w:rFonts w:ascii="Consolas" w:eastAsia="Times New Roman" w:hAnsi="Consolas"/>
@@ -7624,6 +8229,7 @@
               </w:rPr>
               <w:t>KeyType</w:t>
             </w:r>
+            <w:proofErr w:type="spellEnd"/>
             <w:r>
               <w:rPr>
                 <w:rFonts w:ascii="Consolas" w:eastAsia="Times New Roman" w:hAnsi="Consolas"/>
@@ -7790,6 +8396,7 @@
               </w:rPr>
               <w:t>key</w:t>
             </w:r>
+            <w:proofErr w:type="gramStart"/>
             <w:r>
               <w:rPr>
                 <w:rFonts w:ascii="Consolas" w:eastAsia="Times New Roman" w:hAnsi="Consolas"/>
@@ -7800,6 +8407,7 @@
               </w:rPr>
               <w:t>);</w:t>
             </w:r>
+            <w:proofErr w:type="gramEnd"/>
           </w:p>
           <w:p>
             <w:pPr>
@@ -7947,6 +8555,7 @@
               </w:rPr>
               <w:t>index</w:t>
             </w:r>
+            <w:proofErr w:type="gramStart"/>
             <w:r>
               <w:rPr>
                 <w:rFonts w:ascii="Consolas" w:eastAsia="Times New Roman" w:hAnsi="Consolas"/>
@@ -7957,6 +8566,7 @@
               </w:rPr>
               <w:t>];</w:t>
             </w:r>
+            <w:proofErr w:type="gramEnd"/>
           </w:p>
           <w:p>
             <w:pPr>
@@ -8073,6 +8683,8 @@
               </w:rPr>
               <w:t xml:space="preserve"> </w:t>
             </w:r>
+            <w:proofErr w:type="spellStart"/>
+            <w:proofErr w:type="gramStart"/>
             <w:r>
               <w:rPr>
                 <w:rFonts w:ascii="Consolas" w:eastAsia="Times New Roman" w:hAnsi="Consolas"/>
@@ -8083,6 +8695,7 @@
               </w:rPr>
               <w:t>nullptr</w:t>
             </w:r>
+            <w:proofErr w:type="spellEnd"/>
             <w:r>
               <w:rPr>
                 <w:rFonts w:ascii="Consolas" w:eastAsia="Times New Roman" w:hAnsi="Consolas"/>
@@ -8093,6 +8706,7 @@
               </w:rPr>
               <w:t>;</w:t>
             </w:r>
+            <w:proofErr w:type="gramEnd"/>
           </w:p>
           <w:p>
             <w:pPr>
@@ -8172,6 +8786,7 @@
               </w:rPr>
               <w:t xml:space="preserve"> (</w:t>
             </w:r>
+            <w:proofErr w:type="gramStart"/>
             <w:r>
               <w:rPr>
                 <w:rFonts w:ascii="Consolas" w:eastAsia="Times New Roman" w:hAnsi="Consolas"/>
@@ -8200,7 +8815,18 @@
                 <w:szCs w:val="21"/>
                 <w:lang w:val="en-SG" w:eastAsia="en-SG"/>
               </w:rPr>
-              <w:t>!=</w:t>
+              <w:t>!</w:t>
+            </w:r>
+            <w:proofErr w:type="gramEnd"/>
+            <w:r>
+              <w:rPr>
+                <w:rFonts w:ascii="Consolas" w:eastAsia="Times New Roman" w:hAnsi="Consolas"/>
+                <w:color w:val="D4D4D4"/>
+                <w:sz w:val="21"/>
+                <w:szCs w:val="21"/>
+                <w:lang w:val="en-SG" w:eastAsia="en-SG"/>
+              </w:rPr>
+              <w:t>=</w:t>
             </w:r>
             <w:r>
               <w:rPr>
@@ -8212,6 +8838,7 @@
               </w:rPr>
               <w:t xml:space="preserve"> </w:t>
             </w:r>
+            <w:proofErr w:type="spellStart"/>
             <w:r>
               <w:rPr>
                 <w:rFonts w:ascii="Consolas" w:eastAsia="Times New Roman" w:hAnsi="Consolas"/>
@@ -8222,6 +8849,7 @@
               </w:rPr>
               <w:t>nullptr</w:t>
             </w:r>
+            <w:proofErr w:type="spellEnd"/>
             <w:r>
               <w:rPr>
                 <w:rFonts w:ascii="Consolas" w:eastAsia="Times New Roman" w:hAnsi="Consolas"/>
@@ -8484,6 +9112,7 @@
               </w:rPr>
               <w:t xml:space="preserve"> </w:t>
             </w:r>
+            <w:proofErr w:type="spellStart"/>
             <w:r>
               <w:rPr>
                 <w:rFonts w:ascii="Consolas" w:eastAsia="Times New Roman" w:hAnsi="Consolas"/>
@@ -8494,6 +9123,7 @@
               </w:rPr>
               <w:t>nullptr</w:t>
             </w:r>
+            <w:proofErr w:type="spellEnd"/>
             <w:r>
               <w:rPr>
                 <w:rFonts w:ascii="Consolas" w:eastAsia="Times New Roman" w:hAnsi="Consolas"/>
@@ -8630,6 +9260,7 @@
               </w:rPr>
               <w:t>-&gt;</w:t>
             </w:r>
+            <w:proofErr w:type="gramStart"/>
             <w:r>
               <w:rPr>
                 <w:rFonts w:ascii="Consolas" w:eastAsia="Times New Roman" w:hAnsi="Consolas"/>
@@ -8650,6 +9281,7 @@
               </w:rPr>
               <w:t>;</w:t>
             </w:r>
+            <w:proofErr w:type="gramEnd"/>
           </w:p>
           <w:p>
             <w:pPr>
@@ -8842,6 +9474,7 @@
               </w:rPr>
               <w:t>-&gt;</w:t>
             </w:r>
+            <w:proofErr w:type="gramStart"/>
             <w:r>
               <w:rPr>
                 <w:rFonts w:ascii="Consolas" w:eastAsia="Times New Roman" w:hAnsi="Consolas"/>
@@ -8862,6 +9495,7 @@
               </w:rPr>
               <w:t>;</w:t>
             </w:r>
+            <w:proofErr w:type="gramEnd"/>
           </w:p>
           <w:p>
             <w:pPr>
@@ -8928,6 +9562,7 @@
               </w:rPr>
               <w:t xml:space="preserve"> </w:t>
             </w:r>
+            <w:proofErr w:type="gramStart"/>
             <w:r>
               <w:rPr>
                 <w:rFonts w:ascii="Consolas" w:eastAsia="Times New Roman" w:hAnsi="Consolas"/>
@@ -8948,6 +9583,7 @@
               </w:rPr>
               <w:t>;</w:t>
             </w:r>
+            <w:proofErr w:type="gramEnd"/>
           </w:p>
           <w:p>
             <w:pPr>
@@ -8989,7 +9625,18 @@
                 <w:szCs w:val="21"/>
                 <w:lang w:val="en-SG" w:eastAsia="en-SG"/>
               </w:rPr>
-              <w:t>--</w:t>
+              <w:t>-</w:t>
+            </w:r>
+            <w:proofErr w:type="gramStart"/>
+            <w:r>
+              <w:rPr>
+                <w:rFonts w:ascii="Consolas" w:eastAsia="Times New Roman" w:hAnsi="Consolas"/>
+                <w:color w:val="D4D4D4"/>
+                <w:sz w:val="21"/>
+                <w:szCs w:val="21"/>
+                <w:lang w:val="en-SG" w:eastAsia="en-SG"/>
+              </w:rPr>
+              <w:t>-</w:t>
             </w:r>
             <w:r>
               <w:rPr>
@@ -9001,6 +9648,7 @@
               </w:rPr>
               <w:t>;</w:t>
             </w:r>
+            <w:proofErr w:type="gramEnd"/>
           </w:p>
           <w:p>
             <w:pPr>
@@ -9024,6 +9672,7 @@
               </w:rPr>
               <w:t xml:space="preserve">                </w:t>
             </w:r>
+            <w:proofErr w:type="gramStart"/>
             <w:r>
               <w:rPr>
                 <w:rFonts w:ascii="Consolas" w:eastAsia="Times New Roman" w:hAnsi="Consolas"/>
@@ -9044,6 +9693,7 @@
               </w:rPr>
               <w:t>;</w:t>
             </w:r>
+            <w:proofErr w:type="gramEnd"/>
           </w:p>
           <w:p>
             <w:pPr>
@@ -9153,6 +9803,7 @@
               </w:rPr>
               <w:t xml:space="preserve"> </w:t>
             </w:r>
+            <w:proofErr w:type="gramStart"/>
             <w:r>
               <w:rPr>
                 <w:rFonts w:ascii="Consolas" w:eastAsia="Times New Roman" w:hAnsi="Consolas"/>
@@ -9173,6 +9824,7 @@
               </w:rPr>
               <w:t>;</w:t>
             </w:r>
+            <w:proofErr w:type="gramEnd"/>
           </w:p>
           <w:p>
             <w:pPr>
@@ -9256,6 +9908,7 @@
               </w:rPr>
               <w:t>-&gt;</w:t>
             </w:r>
+            <w:proofErr w:type="gramStart"/>
             <w:r>
               <w:rPr>
                 <w:rFonts w:ascii="Consolas" w:eastAsia="Times New Roman" w:hAnsi="Consolas"/>
@@ -9276,6 +9929,7 @@
               </w:rPr>
               <w:t>;</w:t>
             </w:r>
+            <w:proofErr w:type="gramEnd"/>
           </w:p>
           <w:p>
             <w:pPr>
@@ -9322,6 +9976,7 @@
               </w:rPr>
               <w:t xml:space="preserve">        </w:t>
             </w:r>
+            <w:proofErr w:type="spellStart"/>
             <w:r>
               <w:rPr>
                 <w:rFonts w:ascii="Consolas" w:eastAsia="Times New Roman" w:hAnsi="Consolas"/>
@@ -9332,6 +9987,7 @@
               </w:rPr>
               <w:t>cerr</w:t>
             </w:r>
+            <w:proofErr w:type="spellEnd"/>
             <w:r>
               <w:rPr>
                 <w:rFonts w:ascii="Consolas" w:eastAsia="Times New Roman" w:hAnsi="Consolas"/>
@@ -9402,6 +10058,8 @@
               </w:rPr>
               <w:t xml:space="preserve"> </w:t>
             </w:r>
+            <w:proofErr w:type="spellStart"/>
+            <w:proofErr w:type="gramStart"/>
             <w:r>
               <w:rPr>
                 <w:rFonts w:ascii="Consolas" w:eastAsia="Times New Roman" w:hAnsi="Consolas"/>
@@ -9412,6 +10070,7 @@
               </w:rPr>
               <w:t>endl</w:t>
             </w:r>
+            <w:proofErr w:type="spellEnd"/>
             <w:r>
               <w:rPr>
                 <w:rFonts w:ascii="Consolas" w:eastAsia="Times New Roman" w:hAnsi="Consolas"/>
@@ -9422,6 +10081,7 @@
               </w:rPr>
               <w:t>;</w:t>
             </w:r>
+            <w:proofErr w:type="gramEnd"/>
           </w:p>
           <w:p>
             <w:pPr>
@@ -10048,8 +10708,18 @@
                               <w:color w:val="000000"/>
                               <w:sz w:val="22"/>
                             </w:rPr>
-                            <w:t xml:space="preserve">                    Official (Closed) - Non Sensitive</w:t>
+                            <w:t xml:space="preserve">                    Official (Closed) - </w:t>
                           </w:r>
+                          <w:proofErr w:type="gramStart"/>
+                          <w:r>
+                            <w:rPr>
+                              <w:rFonts w:ascii="Calibri" w:hAnsi="Calibri" w:cs="Calibri"/>
+                              <w:color w:val="000000"/>
+                              <w:sz w:val="22"/>
+                            </w:rPr>
+                            <w:t>Non Sensitive</w:t>
+                          </w:r>
+                          <w:proofErr w:type="gramEnd"/>
                         </w:p>
                       </w:txbxContent>
                     </wps:txbx>
@@ -10074,7 +10744,7 @@
               <v:stroke joinstyle="miter"/>
               <v:path gradientshapeok="t" o:connecttype="rect"/>
             </v:shapetype>
-            <v:shape id="MSIPCM67eb440f8eb78fe6a3d64508" o:spid="_x0000_s1026" type="#_x0000_t202" alt="{&quot;HashCode&quot;:-1818968269,&quot;Height&quot;:841.0,&quot;Width&quot;:595.0,&quot;Placement&quot;:&quot;Header&quot;,&quot;Index&quot;:&quot;Primary&quot;,&quot;Section&quot;:1,&quot;Top&quot;:0.0,&quot;Left&quot;:0.0}" style="position:absolute;margin-left:0;margin-top:15pt;width:595.45pt;height:21pt;z-index:251658242;visibility:visible;mso-wrap-style:square;mso-width-percent:0;mso-height-percent:0;mso-wrap-distance-left:9pt;mso-wrap-distance-top:0;mso-wrap-distance-right:9pt;mso-wrap-distance-bottom:0;mso-position-horizontal:absolute;mso-position-horizontal-relative:page;mso-position-vertical:absolute;mso-position-vertical-relative:page;mso-width-percent:0;mso-height-percent:0;mso-width-relative:page;mso-height-relative:page;v-text-anchor:top" o:gfxdata="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" o:allowincell="f" filled="f" stroked="f">
+            <v:shape id="MSIPCM67eb440f8eb78fe6a3d64508" o:spid="_x0000_s1026" type="#_x0000_t202" alt="{&quot;HashCode&quot;:-1818968269,&quot;Height&quot;:841.0,&quot;Width&quot;:595.0,&quot;Placement&quot;:&quot;Header&quot;,&quot;Index&quot;:&quot;Primary&quot;,&quot;Section&quot;:1,&quot;Top&quot;:0.0,&quot;Left&quot;:0.0}" style="position:absolute;margin-left:0;margin-top:15pt;width:595.45pt;height:21pt;z-index:251658242;visibility:visible;mso-wrap-style:square;mso-width-percent:0;mso-height-percent:0;mso-wrap-distance-left:9pt;mso-wrap-distance-top:0;mso-wrap-distance-right:9pt;mso-wrap-distance-bottom:0;mso-position-horizontal:absolute;mso-position-horizontal-relative:page;mso-position-vertical:absolute;mso-position-vertical-relative:page;mso-width-percent:0;mso-height-percent:0;mso-width-relative:page;mso-height-relative:page;v-text-anchor:top" o:gfxdata="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" o:allowincell="f" filled="f" stroked="f">
               <v:textbox inset="20pt,0,,0">
                 <w:txbxContent>
                   <w:p>
@@ -10091,8 +10761,18 @@
                         <w:color w:val="000000"/>
                         <w:sz w:val="22"/>
                       </w:rPr>
-                      <w:t xml:space="preserve">                    Official (Closed) - Non Sensitive</w:t>
+                      <w:t xml:space="preserve">                    Official (Closed) - </w:t>
                     </w:r>
+                    <w:proofErr w:type="gramStart"/>
+                    <w:r>
+                      <w:rPr>
+                        <w:rFonts w:ascii="Calibri" w:hAnsi="Calibri" w:cs="Calibri"/>
+                        <w:color w:val="000000"/>
+                        <w:sz w:val="22"/>
+                      </w:rPr>
+                      <w:t>Non Sensitive</w:t>
+                    </w:r>
+                    <w:proofErr w:type="gramEnd"/>
                   </w:p>
                 </w:txbxContent>
               </v:textbox>
@@ -16184,6 +16864,7 @@
   <w:style w:type="character" w:default="1" w:styleId="DefaultParagraphFont">
     <w:name w:val="Default Paragraph Font"/>
     <w:uiPriority w:val="1"/>
+    <w:semiHidden/>
     <w:unhideWhenUsed/>
   </w:style>
   <w:style w:type="table" w:default="1" w:styleId="TableNormal">

</xml_diff>

<commit_message>
Updated Week6 Practical and Tutorial files
</commit_message>
<xml_diff>
--- a/Week6/Tutorial/Tutorial06.docx
+++ b/Week6/Tutorial/Tutorial06.docx
@@ -4326,16 +4326,6 @@
             <w:r>
               <w:rPr>
                 <w:rFonts w:ascii="Consolas" w:eastAsia="Times New Roman" w:hAnsi="Consolas"/>
-                <w:color w:val="CCCCCC"/>
-                <w:sz w:val="21"/>
-                <w:szCs w:val="21"/>
-                <w:lang w:val="en-SG" w:eastAsia="en-SG"/>
-              </w:rPr>
-              <w:t xml:space="preserve">    </w:t>
-            </w:r>
-            <w:r>
-              <w:rPr>
-                <w:rFonts w:ascii="Consolas" w:eastAsia="Times New Roman" w:hAnsi="Consolas"/>
                 <w:color w:val="569CD6"/>
                 <w:sz w:val="21"/>
                 <w:szCs w:val="21"/>
@@ -4435,7 +4425,7 @@
                 <w:szCs w:val="21"/>
                 <w:lang w:val="en-SG" w:eastAsia="en-SG"/>
               </w:rPr>
-              <w:t>) {</w:t>
+              <w:t>)</w:t>
             </w:r>
           </w:p>
           <w:p>
@@ -4458,100 +4448,8 @@
                 <w:szCs w:val="21"/>
                 <w:lang w:val="en-SG" w:eastAsia="en-SG"/>
               </w:rPr>
-              <w:t xml:space="preserve">        </w:t>
-            </w:r>
-            <w:r>
-              <w:rPr>
-                <w:rFonts w:ascii="Consolas" w:eastAsia="Times New Roman" w:hAnsi="Consolas"/>
-                <w:color w:val="C586C0"/>
-                <w:sz w:val="21"/>
-                <w:szCs w:val="21"/>
-                <w:lang w:val="en-SG" w:eastAsia="en-SG"/>
-              </w:rPr>
-              <w:t>return</w:t>
-            </w:r>
-            <w:r>
-              <w:rPr>
-                <w:rFonts w:ascii="Consolas" w:eastAsia="Times New Roman" w:hAnsi="Consolas"/>
-                <w:color w:val="CCCCCC"/>
-                <w:sz w:val="21"/>
-                <w:szCs w:val="21"/>
-                <w:lang w:val="en-SG" w:eastAsia="en-SG"/>
-              </w:rPr>
-              <w:t xml:space="preserve"> </w:t>
-            </w:r>
-            <w:r>
-              <w:rPr>
-                <w:rFonts w:ascii="Consolas" w:eastAsia="Times New Roman" w:hAnsi="Consolas"/>
-                <w:color w:val="9CDCFE"/>
-                <w:sz w:val="21"/>
-                <w:szCs w:val="21"/>
-                <w:lang w:val="en-SG" w:eastAsia="en-SG"/>
-              </w:rPr>
-              <w:t>key</w:t>
-            </w:r>
-            <w:r>
-              <w:rPr>
-                <w:rFonts w:ascii="Consolas" w:eastAsia="Times New Roman" w:hAnsi="Consolas"/>
-                <w:color w:val="CCCCCC"/>
-                <w:sz w:val="21"/>
-                <w:szCs w:val="21"/>
-                <w:lang w:val="en-SG" w:eastAsia="en-SG"/>
-              </w:rPr>
-              <w:t xml:space="preserve"> </w:t>
-            </w:r>
-            <w:r>
-              <w:rPr>
-                <w:rFonts w:ascii="Consolas" w:eastAsia="Times New Roman" w:hAnsi="Consolas"/>
-                <w:color w:val="D4D4D4"/>
-                <w:sz w:val="21"/>
-                <w:szCs w:val="21"/>
-                <w:lang w:val="en-SG" w:eastAsia="en-SG"/>
-              </w:rPr>
-              <w:t>%</w:t>
-            </w:r>
-            <w:r>
-              <w:rPr>
-                <w:rFonts w:ascii="Consolas" w:eastAsia="Times New Roman" w:hAnsi="Consolas"/>
-                <w:color w:val="CCCCCC"/>
-                <w:sz w:val="21"/>
-                <w:szCs w:val="21"/>
-                <w:lang w:val="en-SG" w:eastAsia="en-SG"/>
-              </w:rPr>
-              <w:t xml:space="preserve"> </w:t>
-            </w:r>
-            <w:r>
-              <w:rPr>
-                <w:rFonts w:ascii="Consolas" w:eastAsia="Times New Roman" w:hAnsi="Consolas"/>
-                <w:color w:val="9CDCFE"/>
-                <w:sz w:val="21"/>
-                <w:szCs w:val="21"/>
-                <w:lang w:val="en-SG" w:eastAsia="en-SG"/>
-              </w:rPr>
-              <w:t>MAX_</w:t>
-            </w:r>
-            <w:proofErr w:type="gramStart"/>
-            <w:r>
-              <w:rPr>
-                <w:rFonts w:ascii="Consolas" w:eastAsia="Times New Roman" w:hAnsi="Consolas"/>
-                <w:color w:val="9CDCFE"/>
-                <w:sz w:val="21"/>
-                <w:szCs w:val="21"/>
-                <w:lang w:val="en-SG" w:eastAsia="en-SG"/>
-              </w:rPr>
-              <w:t>SIZE</w:t>
-            </w:r>
-            <w:r>
-              <w:rPr>
-                <w:rFonts w:ascii="Consolas" w:eastAsia="Times New Roman" w:hAnsi="Consolas"/>
-                <w:color w:val="CCCCCC"/>
-                <w:sz w:val="21"/>
-                <w:szCs w:val="21"/>
-                <w:lang w:val="en-SG" w:eastAsia="en-SG"/>
-              </w:rPr>
-              <w:t>;</w:t>
-            </w:r>
-            <w:proofErr w:type="gramEnd"/>
+              <w:t>{</w:t>
+            </w:r>
           </w:p>
           <w:p>
             <w:pPr>
@@ -4573,7 +4471,1009 @@
                 <w:szCs w:val="21"/>
                 <w:lang w:val="en-SG" w:eastAsia="en-SG"/>
               </w:rPr>
+              <w:t xml:space="preserve">    </w:t>
+            </w:r>
+            <w:r>
+              <w:rPr>
+                <w:rFonts w:ascii="Consolas" w:eastAsia="Times New Roman" w:hAnsi="Consolas"/>
+                <w:color w:val="569CD6"/>
+                <w:sz w:val="21"/>
+                <w:szCs w:val="21"/>
+                <w:lang w:val="en-SG" w:eastAsia="en-SG"/>
+              </w:rPr>
+              <w:t>int</w:t>
+            </w:r>
+            <w:r>
+              <w:rPr>
+                <w:rFonts w:ascii="Consolas" w:eastAsia="Times New Roman" w:hAnsi="Consolas"/>
+                <w:color w:val="CCCCCC"/>
+                <w:sz w:val="21"/>
+                <w:szCs w:val="21"/>
+                <w:lang w:val="en-SG" w:eastAsia="en-SG"/>
+              </w:rPr>
+              <w:t xml:space="preserve"> </w:t>
+            </w:r>
+            <w:proofErr w:type="spellStart"/>
+            <w:r>
+              <w:rPr>
+                <w:rFonts w:ascii="Consolas" w:eastAsia="Times New Roman" w:hAnsi="Consolas"/>
+                <w:color w:val="9CDCFE"/>
+                <w:sz w:val="21"/>
+                <w:szCs w:val="21"/>
+                <w:lang w:val="en-SG" w:eastAsia="en-SG"/>
+              </w:rPr>
+              <w:t>hashValue</w:t>
+            </w:r>
+            <w:proofErr w:type="spellEnd"/>
+            <w:r>
+              <w:rPr>
+                <w:rFonts w:ascii="Consolas" w:eastAsia="Times New Roman" w:hAnsi="Consolas"/>
+                <w:color w:val="CCCCCC"/>
+                <w:sz w:val="21"/>
+                <w:szCs w:val="21"/>
+                <w:lang w:val="en-SG" w:eastAsia="en-SG"/>
+              </w:rPr>
+              <w:t xml:space="preserve"> </w:t>
+            </w:r>
+            <w:r>
+              <w:rPr>
+                <w:rFonts w:ascii="Consolas" w:eastAsia="Times New Roman" w:hAnsi="Consolas"/>
+                <w:color w:val="D4D4D4"/>
+                <w:sz w:val="21"/>
+                <w:szCs w:val="21"/>
+                <w:lang w:val="en-SG" w:eastAsia="en-SG"/>
+              </w:rPr>
+              <w:t>=</w:t>
+            </w:r>
+            <w:r>
+              <w:rPr>
+                <w:rFonts w:ascii="Consolas" w:eastAsia="Times New Roman" w:hAnsi="Consolas"/>
+                <w:color w:val="CCCCCC"/>
+                <w:sz w:val="21"/>
+                <w:szCs w:val="21"/>
+                <w:lang w:val="en-SG" w:eastAsia="en-SG"/>
+              </w:rPr>
+              <w:t xml:space="preserve"> </w:t>
+            </w:r>
+            <w:proofErr w:type="gramStart"/>
+            <w:r>
+              <w:rPr>
+                <w:rFonts w:ascii="Consolas" w:eastAsia="Times New Roman" w:hAnsi="Consolas"/>
+                <w:color w:val="B5CEA8"/>
+                <w:sz w:val="21"/>
+                <w:szCs w:val="21"/>
+                <w:lang w:val="en-SG" w:eastAsia="en-SG"/>
+              </w:rPr>
+              <w:t>0</w:t>
+            </w:r>
+            <w:r>
+              <w:rPr>
+                <w:rFonts w:ascii="Consolas" w:eastAsia="Times New Roman" w:hAnsi="Consolas"/>
+                <w:color w:val="CCCCCC"/>
+                <w:sz w:val="21"/>
+                <w:szCs w:val="21"/>
+                <w:lang w:val="en-SG" w:eastAsia="en-SG"/>
+              </w:rPr>
+              <w:t>;</w:t>
+            </w:r>
+            <w:proofErr w:type="gramEnd"/>
+          </w:p>
+          <w:p>
+            <w:pPr>
+              <w:shd w:val="clear" w:color="auto" w:fill="1F1F1F"/>
+              <w:spacing w:line="285" w:lineRule="atLeast"/>
+              <w:rPr>
+                <w:rFonts w:ascii="Consolas" w:eastAsia="Times New Roman" w:hAnsi="Consolas"/>
+                <w:color w:val="CCCCCC"/>
+                <w:sz w:val="21"/>
+                <w:szCs w:val="21"/>
+                <w:lang w:val="en-SG" w:eastAsia="en-SG"/>
+              </w:rPr>
+            </w:pPr>
+            <w:r>
+              <w:rPr>
+                <w:rFonts w:ascii="Consolas" w:eastAsia="Times New Roman" w:hAnsi="Consolas"/>
+                <w:color w:val="CCCCCC"/>
+                <w:sz w:val="21"/>
+                <w:szCs w:val="21"/>
+                <w:lang w:val="en-SG" w:eastAsia="en-SG"/>
+              </w:rPr>
+              <w:t xml:space="preserve">    </w:t>
+            </w:r>
+            <w:r>
+              <w:rPr>
+                <w:rFonts w:ascii="Consolas" w:eastAsia="Times New Roman" w:hAnsi="Consolas"/>
+                <w:color w:val="C586C0"/>
+                <w:sz w:val="21"/>
+                <w:szCs w:val="21"/>
+                <w:lang w:val="en-SG" w:eastAsia="en-SG"/>
+              </w:rPr>
+              <w:t>for</w:t>
+            </w:r>
+            <w:r>
+              <w:rPr>
+                <w:rFonts w:ascii="Consolas" w:eastAsia="Times New Roman" w:hAnsi="Consolas"/>
+                <w:color w:val="CCCCCC"/>
+                <w:sz w:val="21"/>
+                <w:szCs w:val="21"/>
+                <w:lang w:val="en-SG" w:eastAsia="en-SG"/>
+              </w:rPr>
+              <w:t xml:space="preserve"> (</w:t>
+            </w:r>
+            <w:r>
+              <w:rPr>
+                <w:rFonts w:ascii="Consolas" w:eastAsia="Times New Roman" w:hAnsi="Consolas"/>
+                <w:color w:val="569CD6"/>
+                <w:sz w:val="21"/>
+                <w:szCs w:val="21"/>
+                <w:lang w:val="en-SG" w:eastAsia="en-SG"/>
+              </w:rPr>
+              <w:t>char</w:t>
+            </w:r>
+            <w:r>
+              <w:rPr>
+                <w:rFonts w:ascii="Consolas" w:eastAsia="Times New Roman" w:hAnsi="Consolas"/>
+                <w:color w:val="CCCCCC"/>
+                <w:sz w:val="21"/>
+                <w:szCs w:val="21"/>
+                <w:lang w:val="en-SG" w:eastAsia="en-SG"/>
+              </w:rPr>
+              <w:t xml:space="preserve"> </w:t>
+            </w:r>
+            <w:proofErr w:type="gramStart"/>
+            <w:r>
+              <w:rPr>
+                <w:rFonts w:ascii="Consolas" w:eastAsia="Times New Roman" w:hAnsi="Consolas"/>
+                <w:color w:val="9CDCFE"/>
+                <w:sz w:val="21"/>
+                <w:szCs w:val="21"/>
+                <w:lang w:val="en-SG" w:eastAsia="en-SG"/>
+              </w:rPr>
+              <w:t>c</w:t>
+            </w:r>
+            <w:r>
+              <w:rPr>
+                <w:rFonts w:ascii="Consolas" w:eastAsia="Times New Roman" w:hAnsi="Consolas"/>
+                <w:color w:val="CCCCCC"/>
+                <w:sz w:val="21"/>
+                <w:szCs w:val="21"/>
+                <w:lang w:val="en-SG" w:eastAsia="en-SG"/>
+              </w:rPr>
+              <w:t xml:space="preserve"> :</w:t>
+            </w:r>
+            <w:proofErr w:type="gramEnd"/>
+            <w:r>
+              <w:rPr>
+                <w:rFonts w:ascii="Consolas" w:eastAsia="Times New Roman" w:hAnsi="Consolas"/>
+                <w:color w:val="CCCCCC"/>
+                <w:sz w:val="21"/>
+                <w:szCs w:val="21"/>
+                <w:lang w:val="en-SG" w:eastAsia="en-SG"/>
+              </w:rPr>
+              <w:t xml:space="preserve"> </w:t>
+            </w:r>
+            <w:r>
+              <w:rPr>
+                <w:rFonts w:ascii="Consolas" w:eastAsia="Times New Roman" w:hAnsi="Consolas"/>
+                <w:color w:val="9CDCFE"/>
+                <w:sz w:val="21"/>
+                <w:szCs w:val="21"/>
+                <w:lang w:val="en-SG" w:eastAsia="en-SG"/>
+              </w:rPr>
+              <w:t>key</w:t>
+            </w:r>
+            <w:r>
+              <w:rPr>
+                <w:rFonts w:ascii="Consolas" w:eastAsia="Times New Roman" w:hAnsi="Consolas"/>
+                <w:color w:val="CCCCCC"/>
+                <w:sz w:val="21"/>
+                <w:szCs w:val="21"/>
+                <w:lang w:val="en-SG" w:eastAsia="en-SG"/>
+              </w:rPr>
+              <w:t>)</w:t>
+            </w:r>
+          </w:p>
+          <w:p>
+            <w:pPr>
+              <w:shd w:val="clear" w:color="auto" w:fill="1F1F1F"/>
+              <w:spacing w:line="285" w:lineRule="atLeast"/>
+              <w:rPr>
+                <w:rFonts w:ascii="Consolas" w:eastAsia="Times New Roman" w:hAnsi="Consolas"/>
+                <w:color w:val="CCCCCC"/>
+                <w:sz w:val="21"/>
+                <w:szCs w:val="21"/>
+                <w:lang w:val="en-SG" w:eastAsia="en-SG"/>
+              </w:rPr>
+            </w:pPr>
+            <w:r>
+              <w:rPr>
+                <w:rFonts w:ascii="Consolas" w:eastAsia="Times New Roman" w:hAnsi="Consolas"/>
+                <w:color w:val="CCCCCC"/>
+                <w:sz w:val="21"/>
+                <w:szCs w:val="21"/>
+                <w:lang w:val="en-SG" w:eastAsia="en-SG"/>
+              </w:rPr>
+              <w:t>    {</w:t>
+            </w:r>
+          </w:p>
+          <w:p>
+            <w:pPr>
+              <w:shd w:val="clear" w:color="auto" w:fill="1F1F1F"/>
+              <w:spacing w:line="285" w:lineRule="atLeast"/>
+              <w:rPr>
+                <w:rFonts w:ascii="Consolas" w:eastAsia="Times New Roman" w:hAnsi="Consolas"/>
+                <w:color w:val="CCCCCC"/>
+                <w:sz w:val="21"/>
+                <w:szCs w:val="21"/>
+                <w:lang w:val="en-SG" w:eastAsia="en-SG"/>
+              </w:rPr>
+            </w:pPr>
+            <w:r>
+              <w:rPr>
+                <w:rFonts w:ascii="Consolas" w:eastAsia="Times New Roman" w:hAnsi="Consolas"/>
+                <w:color w:val="CCCCCC"/>
+                <w:sz w:val="21"/>
+                <w:szCs w:val="21"/>
+                <w:lang w:val="en-SG" w:eastAsia="en-SG"/>
+              </w:rPr>
+              <w:t xml:space="preserve">        </w:t>
+            </w:r>
+            <w:r>
+              <w:rPr>
+                <w:rFonts w:ascii="Consolas" w:eastAsia="Times New Roman" w:hAnsi="Consolas"/>
+                <w:color w:val="569CD6"/>
+                <w:sz w:val="21"/>
+                <w:szCs w:val="21"/>
+                <w:lang w:val="en-SG" w:eastAsia="en-SG"/>
+              </w:rPr>
+              <w:t>int</w:t>
+            </w:r>
+            <w:r>
+              <w:rPr>
+                <w:rFonts w:ascii="Consolas" w:eastAsia="Times New Roman" w:hAnsi="Consolas"/>
+                <w:color w:val="CCCCCC"/>
+                <w:sz w:val="21"/>
+                <w:szCs w:val="21"/>
+                <w:lang w:val="en-SG" w:eastAsia="en-SG"/>
+              </w:rPr>
+              <w:t xml:space="preserve"> </w:t>
+            </w:r>
+            <w:proofErr w:type="spellStart"/>
+            <w:r>
+              <w:rPr>
+                <w:rFonts w:ascii="Consolas" w:eastAsia="Times New Roman" w:hAnsi="Consolas"/>
+                <w:color w:val="9CDCFE"/>
+                <w:sz w:val="21"/>
+                <w:szCs w:val="21"/>
+                <w:lang w:val="en-SG" w:eastAsia="en-SG"/>
+              </w:rPr>
+              <w:t>val</w:t>
+            </w:r>
+            <w:proofErr w:type="spellEnd"/>
+            <w:r>
+              <w:rPr>
+                <w:rFonts w:ascii="Consolas" w:eastAsia="Times New Roman" w:hAnsi="Consolas"/>
+                <w:color w:val="CCCCCC"/>
+                <w:sz w:val="21"/>
+                <w:szCs w:val="21"/>
+                <w:lang w:val="en-SG" w:eastAsia="en-SG"/>
+              </w:rPr>
+              <w:t xml:space="preserve"> </w:t>
+            </w:r>
+            <w:r>
+              <w:rPr>
+                <w:rFonts w:ascii="Consolas" w:eastAsia="Times New Roman" w:hAnsi="Consolas"/>
+                <w:color w:val="D4D4D4"/>
+                <w:sz w:val="21"/>
+                <w:szCs w:val="21"/>
+                <w:lang w:val="en-SG" w:eastAsia="en-SG"/>
+              </w:rPr>
+              <w:t>=</w:t>
+            </w:r>
+            <w:r>
+              <w:rPr>
+                <w:rFonts w:ascii="Consolas" w:eastAsia="Times New Roman" w:hAnsi="Consolas"/>
+                <w:color w:val="CCCCCC"/>
+                <w:sz w:val="21"/>
+                <w:szCs w:val="21"/>
+                <w:lang w:val="en-SG" w:eastAsia="en-SG"/>
+              </w:rPr>
+              <w:t xml:space="preserve"> </w:t>
+            </w:r>
+            <w:proofErr w:type="spellStart"/>
+            <w:r>
+              <w:rPr>
+                <w:rFonts w:ascii="Consolas" w:eastAsia="Times New Roman" w:hAnsi="Consolas"/>
+                <w:color w:val="DCDCAA"/>
+                <w:sz w:val="21"/>
+                <w:szCs w:val="21"/>
+                <w:lang w:val="en-SG" w:eastAsia="en-SG"/>
+              </w:rPr>
+              <w:t>charvalue</w:t>
+            </w:r>
+            <w:proofErr w:type="spellEnd"/>
+            <w:r>
+              <w:rPr>
+                <w:rFonts w:ascii="Consolas" w:eastAsia="Times New Roman" w:hAnsi="Consolas"/>
+                <w:color w:val="CCCCCC"/>
+                <w:sz w:val="21"/>
+                <w:szCs w:val="21"/>
+                <w:lang w:val="en-SG" w:eastAsia="en-SG"/>
+              </w:rPr>
+              <w:t>(</w:t>
+            </w:r>
+            <w:r>
+              <w:rPr>
+                <w:rFonts w:ascii="Consolas" w:eastAsia="Times New Roman" w:hAnsi="Consolas"/>
+                <w:color w:val="9CDCFE"/>
+                <w:sz w:val="21"/>
+                <w:szCs w:val="21"/>
+                <w:lang w:val="en-SG" w:eastAsia="en-SG"/>
+              </w:rPr>
+              <w:t>c</w:t>
+            </w:r>
+            <w:proofErr w:type="gramStart"/>
+            <w:r>
+              <w:rPr>
+                <w:rFonts w:ascii="Consolas" w:eastAsia="Times New Roman" w:hAnsi="Consolas"/>
+                <w:color w:val="CCCCCC"/>
+                <w:sz w:val="21"/>
+                <w:szCs w:val="21"/>
+                <w:lang w:val="en-SG" w:eastAsia="en-SG"/>
+              </w:rPr>
+              <w:t>);</w:t>
+            </w:r>
+            <w:proofErr w:type="gramEnd"/>
+          </w:p>
+          <w:p>
+            <w:pPr>
+              <w:shd w:val="clear" w:color="auto" w:fill="1F1F1F"/>
+              <w:spacing w:line="285" w:lineRule="atLeast"/>
+              <w:rPr>
+                <w:rFonts w:ascii="Consolas" w:eastAsia="Times New Roman" w:hAnsi="Consolas"/>
+                <w:color w:val="CCCCCC"/>
+                <w:sz w:val="21"/>
+                <w:szCs w:val="21"/>
+                <w:lang w:val="en-SG" w:eastAsia="en-SG"/>
+              </w:rPr>
+            </w:pPr>
+            <w:r>
+              <w:rPr>
+                <w:rFonts w:ascii="Consolas" w:eastAsia="Times New Roman" w:hAnsi="Consolas"/>
+                <w:color w:val="CCCCCC"/>
+                <w:sz w:val="21"/>
+                <w:szCs w:val="21"/>
+                <w:lang w:val="en-SG" w:eastAsia="en-SG"/>
+              </w:rPr>
+              <w:t xml:space="preserve">        </w:t>
+            </w:r>
+            <w:r>
+              <w:rPr>
+                <w:rFonts w:ascii="Consolas" w:eastAsia="Times New Roman" w:hAnsi="Consolas"/>
+                <w:color w:val="C586C0"/>
+                <w:sz w:val="21"/>
+                <w:szCs w:val="21"/>
+                <w:lang w:val="en-SG" w:eastAsia="en-SG"/>
+              </w:rPr>
+              <w:t>if</w:t>
+            </w:r>
+            <w:r>
+              <w:rPr>
+                <w:rFonts w:ascii="Consolas" w:eastAsia="Times New Roman" w:hAnsi="Consolas"/>
+                <w:color w:val="CCCCCC"/>
+                <w:sz w:val="21"/>
+                <w:szCs w:val="21"/>
+                <w:lang w:val="en-SG" w:eastAsia="en-SG"/>
+              </w:rPr>
+              <w:t xml:space="preserve"> (</w:t>
+            </w:r>
+            <w:proofErr w:type="spellStart"/>
+            <w:r>
+              <w:rPr>
+                <w:rFonts w:ascii="Consolas" w:eastAsia="Times New Roman" w:hAnsi="Consolas"/>
+                <w:color w:val="9CDCFE"/>
+                <w:sz w:val="21"/>
+                <w:szCs w:val="21"/>
+                <w:lang w:val="en-SG" w:eastAsia="en-SG"/>
+              </w:rPr>
+              <w:t>val</w:t>
+            </w:r>
+            <w:proofErr w:type="spellEnd"/>
+            <w:r>
+              <w:rPr>
+                <w:rFonts w:ascii="Consolas" w:eastAsia="Times New Roman" w:hAnsi="Consolas"/>
+                <w:color w:val="CCCCCC"/>
+                <w:sz w:val="21"/>
+                <w:szCs w:val="21"/>
+                <w:lang w:val="en-SG" w:eastAsia="en-SG"/>
+              </w:rPr>
+              <w:t xml:space="preserve"> </w:t>
+            </w:r>
+            <w:r>
+              <w:rPr>
+                <w:rFonts w:ascii="Consolas" w:eastAsia="Times New Roman" w:hAnsi="Consolas"/>
+                <w:color w:val="D4D4D4"/>
+                <w:sz w:val="21"/>
+                <w:szCs w:val="21"/>
+                <w:lang w:val="en-SG" w:eastAsia="en-SG"/>
+              </w:rPr>
+              <w:t>==</w:t>
+            </w:r>
+            <w:r>
+              <w:rPr>
+                <w:rFonts w:ascii="Consolas" w:eastAsia="Times New Roman" w:hAnsi="Consolas"/>
+                <w:color w:val="CCCCCC"/>
+                <w:sz w:val="21"/>
+                <w:szCs w:val="21"/>
+                <w:lang w:val="en-SG" w:eastAsia="en-SG"/>
+              </w:rPr>
+              <w:t xml:space="preserve"> </w:t>
+            </w:r>
+            <w:r>
+              <w:rPr>
+                <w:rFonts w:ascii="Consolas" w:eastAsia="Times New Roman" w:hAnsi="Consolas"/>
+                <w:color w:val="D4D4D4"/>
+                <w:sz w:val="21"/>
+                <w:szCs w:val="21"/>
+                <w:lang w:val="en-SG" w:eastAsia="en-SG"/>
+              </w:rPr>
+              <w:t>-</w:t>
+            </w:r>
+            <w:r>
+              <w:rPr>
+                <w:rFonts w:ascii="Consolas" w:eastAsia="Times New Roman" w:hAnsi="Consolas"/>
+                <w:color w:val="B5CEA8"/>
+                <w:sz w:val="21"/>
+                <w:szCs w:val="21"/>
+                <w:lang w:val="en-SG" w:eastAsia="en-SG"/>
+              </w:rPr>
+              <w:t>1</w:t>
+            </w:r>
+            <w:r>
+              <w:rPr>
+                <w:rFonts w:ascii="Consolas" w:eastAsia="Times New Roman" w:hAnsi="Consolas"/>
+                <w:color w:val="CCCCCC"/>
+                <w:sz w:val="21"/>
+                <w:szCs w:val="21"/>
+                <w:lang w:val="en-SG" w:eastAsia="en-SG"/>
+              </w:rPr>
+              <w:t>)</w:t>
+            </w:r>
+          </w:p>
+          <w:p>
+            <w:pPr>
+              <w:shd w:val="clear" w:color="auto" w:fill="1F1F1F"/>
+              <w:spacing w:line="285" w:lineRule="atLeast"/>
+              <w:rPr>
+                <w:rFonts w:ascii="Consolas" w:eastAsia="Times New Roman" w:hAnsi="Consolas"/>
+                <w:color w:val="CCCCCC"/>
+                <w:sz w:val="21"/>
+                <w:szCs w:val="21"/>
+                <w:lang w:val="en-SG" w:eastAsia="en-SG"/>
+              </w:rPr>
+            </w:pPr>
+            <w:r>
+              <w:rPr>
+                <w:rFonts w:ascii="Consolas" w:eastAsia="Times New Roman" w:hAnsi="Consolas"/>
+                <w:color w:val="CCCCCC"/>
+                <w:sz w:val="21"/>
+                <w:szCs w:val="21"/>
+                <w:lang w:val="en-SG" w:eastAsia="en-SG"/>
+              </w:rPr>
+              <w:t>        {</w:t>
+            </w:r>
+          </w:p>
+          <w:p>
+            <w:pPr>
+              <w:shd w:val="clear" w:color="auto" w:fill="1F1F1F"/>
+              <w:spacing w:line="285" w:lineRule="atLeast"/>
+              <w:rPr>
+                <w:rFonts w:ascii="Consolas" w:eastAsia="Times New Roman" w:hAnsi="Consolas"/>
+                <w:color w:val="CCCCCC"/>
+                <w:sz w:val="21"/>
+                <w:szCs w:val="21"/>
+                <w:lang w:val="en-SG" w:eastAsia="en-SG"/>
+              </w:rPr>
+            </w:pPr>
+            <w:r>
+              <w:rPr>
+                <w:rFonts w:ascii="Consolas" w:eastAsia="Times New Roman" w:hAnsi="Consolas"/>
+                <w:color w:val="6A9955"/>
+                <w:sz w:val="21"/>
+                <w:szCs w:val="21"/>
+                <w:lang w:val="en-SG" w:eastAsia="en-SG"/>
+              </w:rPr>
+              <w:t>            // Handle non-alphabetic characters</w:t>
+            </w:r>
+          </w:p>
+          <w:p>
+            <w:pPr>
+              <w:shd w:val="clear" w:color="auto" w:fill="1F1F1F"/>
+              <w:spacing w:line="285" w:lineRule="atLeast"/>
+              <w:rPr>
+                <w:rFonts w:ascii="Consolas" w:eastAsia="Times New Roman" w:hAnsi="Consolas"/>
+                <w:color w:val="CCCCCC"/>
+                <w:sz w:val="21"/>
+                <w:szCs w:val="21"/>
+                <w:lang w:val="en-SG" w:eastAsia="en-SG"/>
+              </w:rPr>
+            </w:pPr>
+            <w:r>
+              <w:rPr>
+                <w:rFonts w:ascii="Consolas" w:eastAsia="Times New Roman" w:hAnsi="Consolas"/>
+                <w:color w:val="CCCCCC"/>
+                <w:sz w:val="21"/>
+                <w:szCs w:val="21"/>
+                <w:lang w:val="en-SG" w:eastAsia="en-SG"/>
+              </w:rPr>
+              <w:t xml:space="preserve">            </w:t>
+            </w:r>
+            <w:proofErr w:type="gramStart"/>
+            <w:r>
+              <w:rPr>
+                <w:rFonts w:ascii="Consolas" w:eastAsia="Times New Roman" w:hAnsi="Consolas"/>
+                <w:color w:val="C586C0"/>
+                <w:sz w:val="21"/>
+                <w:szCs w:val="21"/>
+                <w:lang w:val="en-SG" w:eastAsia="en-SG"/>
+              </w:rPr>
+              <w:t>continue</w:t>
+            </w:r>
+            <w:r>
+              <w:rPr>
+                <w:rFonts w:ascii="Consolas" w:eastAsia="Times New Roman" w:hAnsi="Consolas"/>
+                <w:color w:val="CCCCCC"/>
+                <w:sz w:val="21"/>
+                <w:szCs w:val="21"/>
+                <w:lang w:val="en-SG" w:eastAsia="en-SG"/>
+              </w:rPr>
+              <w:t>;</w:t>
+            </w:r>
+            <w:proofErr w:type="gramEnd"/>
+          </w:p>
+          <w:p>
+            <w:pPr>
+              <w:shd w:val="clear" w:color="auto" w:fill="1F1F1F"/>
+              <w:spacing w:line="285" w:lineRule="atLeast"/>
+              <w:rPr>
+                <w:rFonts w:ascii="Consolas" w:eastAsia="Times New Roman" w:hAnsi="Consolas"/>
+                <w:color w:val="CCCCCC"/>
+                <w:sz w:val="21"/>
+                <w:szCs w:val="21"/>
+                <w:lang w:val="en-SG" w:eastAsia="en-SG"/>
+              </w:rPr>
+            </w:pPr>
+            <w:r>
+              <w:rPr>
+                <w:rFonts w:ascii="Consolas" w:eastAsia="Times New Roman" w:hAnsi="Consolas"/>
+                <w:color w:val="CCCCCC"/>
+                <w:sz w:val="21"/>
+                <w:szCs w:val="21"/>
+                <w:lang w:val="en-SG" w:eastAsia="en-SG"/>
+              </w:rPr>
+              <w:t>        }</w:t>
+            </w:r>
+          </w:p>
+          <w:p>
+            <w:pPr>
+              <w:shd w:val="clear" w:color="auto" w:fill="1F1F1F"/>
+              <w:spacing w:line="285" w:lineRule="atLeast"/>
+              <w:rPr>
+                <w:rFonts w:ascii="Consolas" w:eastAsia="Times New Roman" w:hAnsi="Consolas"/>
+                <w:color w:val="CCCCCC"/>
+                <w:sz w:val="21"/>
+                <w:szCs w:val="21"/>
+                <w:lang w:val="en-SG" w:eastAsia="en-SG"/>
+              </w:rPr>
+            </w:pPr>
+            <w:r>
+              <w:rPr>
+                <w:rFonts w:ascii="Consolas" w:eastAsia="Times New Roman" w:hAnsi="Consolas"/>
+                <w:color w:val="CCCCCC"/>
+                <w:sz w:val="21"/>
+                <w:szCs w:val="21"/>
+                <w:lang w:val="en-SG" w:eastAsia="en-SG"/>
+              </w:rPr>
+              <w:t xml:space="preserve">        </w:t>
+            </w:r>
+            <w:proofErr w:type="spellStart"/>
+            <w:r>
+              <w:rPr>
+                <w:rFonts w:ascii="Consolas" w:eastAsia="Times New Roman" w:hAnsi="Consolas"/>
+                <w:color w:val="9CDCFE"/>
+                <w:sz w:val="21"/>
+                <w:szCs w:val="21"/>
+                <w:lang w:val="en-SG" w:eastAsia="en-SG"/>
+              </w:rPr>
+              <w:t>hashValue</w:t>
+            </w:r>
+            <w:proofErr w:type="spellEnd"/>
+            <w:r>
+              <w:rPr>
+                <w:rFonts w:ascii="Consolas" w:eastAsia="Times New Roman" w:hAnsi="Consolas"/>
+                <w:color w:val="CCCCCC"/>
+                <w:sz w:val="21"/>
+                <w:szCs w:val="21"/>
+                <w:lang w:val="en-SG" w:eastAsia="en-SG"/>
+              </w:rPr>
+              <w:t xml:space="preserve"> </w:t>
+            </w:r>
+            <w:r>
+              <w:rPr>
+                <w:rFonts w:ascii="Consolas" w:eastAsia="Times New Roman" w:hAnsi="Consolas"/>
+                <w:color w:val="D4D4D4"/>
+                <w:sz w:val="21"/>
+                <w:szCs w:val="21"/>
+                <w:lang w:val="en-SG" w:eastAsia="en-SG"/>
+              </w:rPr>
+              <w:t>=</w:t>
+            </w:r>
+            <w:r>
+              <w:rPr>
+                <w:rFonts w:ascii="Consolas" w:eastAsia="Times New Roman" w:hAnsi="Consolas"/>
+                <w:color w:val="CCCCCC"/>
+                <w:sz w:val="21"/>
+                <w:szCs w:val="21"/>
+                <w:lang w:val="en-SG" w:eastAsia="en-SG"/>
+              </w:rPr>
+              <w:t xml:space="preserve"> ((</w:t>
+            </w:r>
+            <w:proofErr w:type="spellStart"/>
+            <w:r>
+              <w:rPr>
+                <w:rFonts w:ascii="Consolas" w:eastAsia="Times New Roman" w:hAnsi="Consolas"/>
+                <w:color w:val="9CDCFE"/>
+                <w:sz w:val="21"/>
+                <w:szCs w:val="21"/>
+                <w:lang w:val="en-SG" w:eastAsia="en-SG"/>
+              </w:rPr>
+              <w:t>hashValue</w:t>
+            </w:r>
+            <w:proofErr w:type="spellEnd"/>
+            <w:r>
+              <w:rPr>
+                <w:rFonts w:ascii="Consolas" w:eastAsia="Times New Roman" w:hAnsi="Consolas"/>
+                <w:color w:val="CCCCCC"/>
+                <w:sz w:val="21"/>
+                <w:szCs w:val="21"/>
+                <w:lang w:val="en-SG" w:eastAsia="en-SG"/>
+              </w:rPr>
+              <w:t xml:space="preserve"> </w:t>
+            </w:r>
+            <w:r>
+              <w:rPr>
+                <w:rFonts w:ascii="Consolas" w:eastAsia="Times New Roman" w:hAnsi="Consolas"/>
+                <w:color w:val="D4D4D4"/>
+                <w:sz w:val="21"/>
+                <w:szCs w:val="21"/>
+                <w:lang w:val="en-SG" w:eastAsia="en-SG"/>
+              </w:rPr>
+              <w:t>*</w:t>
+            </w:r>
+            <w:r>
+              <w:rPr>
+                <w:rFonts w:ascii="Consolas" w:eastAsia="Times New Roman" w:hAnsi="Consolas"/>
+                <w:color w:val="CCCCCC"/>
+                <w:sz w:val="21"/>
+                <w:szCs w:val="21"/>
+                <w:lang w:val="en-SG" w:eastAsia="en-SG"/>
+              </w:rPr>
+              <w:t xml:space="preserve"> </w:t>
+            </w:r>
+            <w:r>
+              <w:rPr>
+                <w:rFonts w:ascii="Consolas" w:eastAsia="Times New Roman" w:hAnsi="Consolas"/>
+                <w:color w:val="B5CEA8"/>
+                <w:sz w:val="21"/>
+                <w:szCs w:val="21"/>
+                <w:lang w:val="en-SG" w:eastAsia="en-SG"/>
+              </w:rPr>
+              <w:t>52</w:t>
+            </w:r>
+            <w:r>
+              <w:rPr>
+                <w:rFonts w:ascii="Consolas" w:eastAsia="Times New Roman" w:hAnsi="Consolas"/>
+                <w:color w:val="CCCCCC"/>
+                <w:sz w:val="21"/>
+                <w:szCs w:val="21"/>
+                <w:lang w:val="en-SG" w:eastAsia="en-SG"/>
+              </w:rPr>
+              <w:t xml:space="preserve">) </w:t>
+            </w:r>
+            <w:r>
+              <w:rPr>
+                <w:rFonts w:ascii="Consolas" w:eastAsia="Times New Roman" w:hAnsi="Consolas"/>
+                <w:color w:val="D4D4D4"/>
+                <w:sz w:val="21"/>
+                <w:szCs w:val="21"/>
+                <w:lang w:val="en-SG" w:eastAsia="en-SG"/>
+              </w:rPr>
+              <w:t>+</w:t>
+            </w:r>
+            <w:r>
+              <w:rPr>
+                <w:rFonts w:ascii="Consolas" w:eastAsia="Times New Roman" w:hAnsi="Consolas"/>
+                <w:color w:val="CCCCCC"/>
+                <w:sz w:val="21"/>
+                <w:szCs w:val="21"/>
+                <w:lang w:val="en-SG" w:eastAsia="en-SG"/>
+              </w:rPr>
+              <w:t xml:space="preserve"> </w:t>
+            </w:r>
+            <w:proofErr w:type="spellStart"/>
+            <w:r>
+              <w:rPr>
+                <w:rFonts w:ascii="Consolas" w:eastAsia="Times New Roman" w:hAnsi="Consolas"/>
+                <w:color w:val="9CDCFE"/>
+                <w:sz w:val="21"/>
+                <w:szCs w:val="21"/>
+                <w:lang w:val="en-SG" w:eastAsia="en-SG"/>
+              </w:rPr>
+              <w:t>val</w:t>
+            </w:r>
+            <w:proofErr w:type="spellEnd"/>
+            <w:r>
+              <w:rPr>
+                <w:rFonts w:ascii="Consolas" w:eastAsia="Times New Roman" w:hAnsi="Consolas"/>
+                <w:color w:val="CCCCCC"/>
+                <w:sz w:val="21"/>
+                <w:szCs w:val="21"/>
+                <w:lang w:val="en-SG" w:eastAsia="en-SG"/>
+              </w:rPr>
+              <w:t xml:space="preserve">) </w:t>
+            </w:r>
+            <w:r>
+              <w:rPr>
+                <w:rFonts w:ascii="Consolas" w:eastAsia="Times New Roman" w:hAnsi="Consolas"/>
+                <w:color w:val="D4D4D4"/>
+                <w:sz w:val="21"/>
+                <w:szCs w:val="21"/>
+                <w:lang w:val="en-SG" w:eastAsia="en-SG"/>
+              </w:rPr>
+              <w:t>%</w:t>
+            </w:r>
+            <w:r>
+              <w:rPr>
+                <w:rFonts w:ascii="Consolas" w:eastAsia="Times New Roman" w:hAnsi="Consolas"/>
+                <w:color w:val="CCCCCC"/>
+                <w:sz w:val="21"/>
+                <w:szCs w:val="21"/>
+                <w:lang w:val="en-SG" w:eastAsia="en-SG"/>
+              </w:rPr>
+              <w:t xml:space="preserve"> </w:t>
+            </w:r>
+            <w:r>
+              <w:rPr>
+                <w:rFonts w:ascii="Consolas" w:eastAsia="Times New Roman" w:hAnsi="Consolas"/>
+                <w:color w:val="9CDCFE"/>
+                <w:sz w:val="21"/>
+                <w:szCs w:val="21"/>
+                <w:lang w:val="en-SG" w:eastAsia="en-SG"/>
+              </w:rPr>
+              <w:t>MAX_</w:t>
+            </w:r>
+            <w:proofErr w:type="gramStart"/>
+            <w:r>
+              <w:rPr>
+                <w:rFonts w:ascii="Consolas" w:eastAsia="Times New Roman" w:hAnsi="Consolas"/>
+                <w:color w:val="9CDCFE"/>
+                <w:sz w:val="21"/>
+                <w:szCs w:val="21"/>
+                <w:lang w:val="en-SG" w:eastAsia="en-SG"/>
+              </w:rPr>
+              <w:t>SIZE</w:t>
+            </w:r>
+            <w:r>
+              <w:rPr>
+                <w:rFonts w:ascii="Consolas" w:eastAsia="Times New Roman" w:hAnsi="Consolas"/>
+                <w:color w:val="CCCCCC"/>
+                <w:sz w:val="21"/>
+                <w:szCs w:val="21"/>
+                <w:lang w:val="en-SG" w:eastAsia="en-SG"/>
+              </w:rPr>
+              <w:t>;</w:t>
+            </w:r>
+            <w:proofErr w:type="gramEnd"/>
+          </w:p>
+          <w:p>
+            <w:pPr>
+              <w:shd w:val="clear" w:color="auto" w:fill="1F1F1F"/>
+              <w:spacing w:line="285" w:lineRule="atLeast"/>
+              <w:rPr>
+                <w:rFonts w:ascii="Consolas" w:eastAsia="Times New Roman" w:hAnsi="Consolas"/>
+                <w:color w:val="CCCCCC"/>
+                <w:sz w:val="21"/>
+                <w:szCs w:val="21"/>
+                <w:lang w:val="en-SG" w:eastAsia="en-SG"/>
+              </w:rPr>
+            </w:pPr>
+            <w:r>
+              <w:rPr>
+                <w:rFonts w:ascii="Consolas" w:eastAsia="Times New Roman" w:hAnsi="Consolas"/>
+                <w:color w:val="CCCCCC"/>
+                <w:sz w:val="21"/>
+                <w:szCs w:val="21"/>
+                <w:lang w:val="en-SG" w:eastAsia="en-SG"/>
+              </w:rPr>
               <w:t>    }</w:t>
+            </w:r>
+          </w:p>
+          <w:p>
+            <w:pPr>
+              <w:shd w:val="clear" w:color="auto" w:fill="1F1F1F"/>
+              <w:spacing w:line="285" w:lineRule="atLeast"/>
+              <w:rPr>
+                <w:rFonts w:ascii="Consolas" w:eastAsia="Times New Roman" w:hAnsi="Consolas"/>
+                <w:color w:val="CCCCCC"/>
+                <w:sz w:val="21"/>
+                <w:szCs w:val="21"/>
+                <w:lang w:val="en-SG" w:eastAsia="en-SG"/>
+              </w:rPr>
+            </w:pPr>
+            <w:r>
+              <w:rPr>
+                <w:rFonts w:ascii="Consolas" w:eastAsia="Times New Roman" w:hAnsi="Consolas"/>
+                <w:color w:val="CCCCCC"/>
+                <w:sz w:val="21"/>
+                <w:szCs w:val="21"/>
+                <w:lang w:val="en-SG" w:eastAsia="en-SG"/>
+              </w:rPr>
+              <w:t xml:space="preserve">    </w:t>
+            </w:r>
+            <w:r>
+              <w:rPr>
+                <w:rFonts w:ascii="Consolas" w:eastAsia="Times New Roman" w:hAnsi="Consolas"/>
+                <w:color w:val="C586C0"/>
+                <w:sz w:val="21"/>
+                <w:szCs w:val="21"/>
+                <w:lang w:val="en-SG" w:eastAsia="en-SG"/>
+              </w:rPr>
+              <w:t>return</w:t>
+            </w:r>
+            <w:r>
+              <w:rPr>
+                <w:rFonts w:ascii="Consolas" w:eastAsia="Times New Roman" w:hAnsi="Consolas"/>
+                <w:color w:val="CCCCCC"/>
+                <w:sz w:val="21"/>
+                <w:szCs w:val="21"/>
+                <w:lang w:val="en-SG" w:eastAsia="en-SG"/>
+              </w:rPr>
+              <w:t xml:space="preserve"> (</w:t>
+            </w:r>
+            <w:proofErr w:type="spellStart"/>
+            <w:r>
+              <w:rPr>
+                <w:rFonts w:ascii="Consolas" w:eastAsia="Times New Roman" w:hAnsi="Consolas"/>
+                <w:color w:val="9CDCFE"/>
+                <w:sz w:val="21"/>
+                <w:szCs w:val="21"/>
+                <w:lang w:val="en-SG" w:eastAsia="en-SG"/>
+              </w:rPr>
+              <w:t>hashValue</w:t>
+            </w:r>
+            <w:proofErr w:type="spellEnd"/>
+            <w:r>
+              <w:rPr>
+                <w:rFonts w:ascii="Consolas" w:eastAsia="Times New Roman" w:hAnsi="Consolas"/>
+                <w:color w:val="CCCCCC"/>
+                <w:sz w:val="21"/>
+                <w:szCs w:val="21"/>
+                <w:lang w:val="en-SG" w:eastAsia="en-SG"/>
+              </w:rPr>
+              <w:t xml:space="preserve"> </w:t>
+            </w:r>
+            <w:r>
+              <w:rPr>
+                <w:rFonts w:ascii="Consolas" w:eastAsia="Times New Roman" w:hAnsi="Consolas"/>
+                <w:color w:val="D4D4D4"/>
+                <w:sz w:val="21"/>
+                <w:szCs w:val="21"/>
+                <w:lang w:val="en-SG" w:eastAsia="en-SG"/>
+              </w:rPr>
+              <w:t>+</w:t>
+            </w:r>
+            <w:r>
+              <w:rPr>
+                <w:rFonts w:ascii="Consolas" w:eastAsia="Times New Roman" w:hAnsi="Consolas"/>
+                <w:color w:val="CCCCCC"/>
+                <w:sz w:val="21"/>
+                <w:szCs w:val="21"/>
+                <w:lang w:val="en-SG" w:eastAsia="en-SG"/>
+              </w:rPr>
+              <w:t xml:space="preserve"> </w:t>
+            </w:r>
+            <w:r>
+              <w:rPr>
+                <w:rFonts w:ascii="Consolas" w:eastAsia="Times New Roman" w:hAnsi="Consolas"/>
+                <w:color w:val="9CDCFE"/>
+                <w:sz w:val="21"/>
+                <w:szCs w:val="21"/>
+                <w:lang w:val="en-SG" w:eastAsia="en-SG"/>
+              </w:rPr>
+              <w:t>MAX_SIZE</w:t>
+            </w:r>
+            <w:r>
+              <w:rPr>
+                <w:rFonts w:ascii="Consolas" w:eastAsia="Times New Roman" w:hAnsi="Consolas"/>
+                <w:color w:val="CCCCCC"/>
+                <w:sz w:val="21"/>
+                <w:szCs w:val="21"/>
+                <w:lang w:val="en-SG" w:eastAsia="en-SG"/>
+              </w:rPr>
+              <w:t xml:space="preserve">) </w:t>
+            </w:r>
+            <w:r>
+              <w:rPr>
+                <w:rFonts w:ascii="Consolas" w:eastAsia="Times New Roman" w:hAnsi="Consolas"/>
+                <w:color w:val="D4D4D4"/>
+                <w:sz w:val="21"/>
+                <w:szCs w:val="21"/>
+                <w:lang w:val="en-SG" w:eastAsia="en-SG"/>
+              </w:rPr>
+              <w:t>%</w:t>
+            </w:r>
+            <w:r>
+              <w:rPr>
+                <w:rFonts w:ascii="Consolas" w:eastAsia="Times New Roman" w:hAnsi="Consolas"/>
+                <w:color w:val="CCCCCC"/>
+                <w:sz w:val="21"/>
+                <w:szCs w:val="21"/>
+                <w:lang w:val="en-SG" w:eastAsia="en-SG"/>
+              </w:rPr>
+              <w:t xml:space="preserve"> </w:t>
+            </w:r>
+            <w:r>
+              <w:rPr>
+                <w:rFonts w:ascii="Consolas" w:eastAsia="Times New Roman" w:hAnsi="Consolas"/>
+                <w:color w:val="9CDCFE"/>
+                <w:sz w:val="21"/>
+                <w:szCs w:val="21"/>
+                <w:lang w:val="en-SG" w:eastAsia="en-SG"/>
+              </w:rPr>
+              <w:t>MAX_SIZE</w:t>
+            </w:r>
+            <w:r>
+              <w:rPr>
+                <w:rFonts w:ascii="Consolas" w:eastAsia="Times New Roman" w:hAnsi="Consolas"/>
+                <w:color w:val="CCCCCC"/>
+                <w:sz w:val="21"/>
+                <w:szCs w:val="21"/>
+                <w:lang w:val="en-SG" w:eastAsia="en-SG"/>
+              </w:rPr>
+              <w:t>;</w:t>
+            </w:r>
+            <w:r>
+              <w:rPr>
+                <w:rFonts w:ascii="Consolas" w:eastAsia="Times New Roman" w:hAnsi="Consolas"/>
+                <w:color w:val="6A9955"/>
+                <w:sz w:val="21"/>
+                <w:szCs w:val="21"/>
+                <w:lang w:val="en-SG" w:eastAsia="en-SG"/>
+              </w:rPr>
+              <w:t xml:space="preserve"> // Ensures non-negative index</w:t>
+            </w:r>
+          </w:p>
+          <w:p>
+            <w:pPr>
+              <w:shd w:val="clear" w:color="auto" w:fill="1F1F1F"/>
+              <w:spacing w:line="285" w:lineRule="atLeast"/>
+              <w:rPr>
+                <w:rFonts w:ascii="Consolas" w:eastAsia="Times New Roman" w:hAnsi="Consolas"/>
+                <w:color w:val="CCCCCC"/>
+                <w:sz w:val="21"/>
+                <w:szCs w:val="21"/>
+                <w:lang w:val="en-SG" w:eastAsia="en-SG"/>
+              </w:rPr>
+            </w:pPr>
+            <w:r>
+              <w:rPr>
+                <w:rFonts w:ascii="Consolas" w:eastAsia="Times New Roman" w:hAnsi="Consolas"/>
+                <w:color w:val="CCCCCC"/>
+                <w:sz w:val="21"/>
+                <w:szCs w:val="21"/>
+                <w:lang w:val="en-SG" w:eastAsia="en-SG"/>
+              </w:rPr>
+              <w:t>}</w:t>
             </w:r>
           </w:p>
           <w:p>
@@ -6271,6 +7171,7 @@
                 <w:szCs w:val="21"/>
                 <w:lang w:val="en-SG" w:eastAsia="en-SG"/>
               </w:rPr>
+              <w:lastRenderedPageBreak/>
               <w:t>            // Traverse the linked list until the end</w:t>
             </w:r>
           </w:p>
@@ -7122,7 +8023,6 @@
                 <w:szCs w:val="21"/>
                 <w:lang w:val="en-SG" w:eastAsia="en-SG"/>
               </w:rPr>
-              <w:lastRenderedPageBreak/>
               <w:t>                }</w:t>
             </w:r>
           </w:p>
@@ -8429,7 +9329,6 @@
                 <w:szCs w:val="21"/>
                 <w:lang w:val="en-SG" w:eastAsia="en-SG"/>
               </w:rPr>
-              <w:lastRenderedPageBreak/>
               <w:t>        // Get the current node</w:t>
             </w:r>
           </w:p>
@@ -16864,7 +17763,6 @@
   <w:style w:type="character" w:default="1" w:styleId="DefaultParagraphFont">
     <w:name w:val="Default Paragraph Font"/>
     <w:uiPriority w:val="1"/>
-    <w:semiHidden/>
     <w:unhideWhenUsed/>
   </w:style>
   <w:style w:type="table" w:default="1" w:styleId="TableNormal">

</xml_diff>